<commit_message>
Extended Vstup with Layered architecture
Signed-off-by: Hlib Pylypets <pilipets.gleb@gmail.com>
</commit_message>
<xml_diff>
--- a/planning/utils/ProjectArchitecture.docx
+++ b/planning/utils/ProjectArchitecture.docx
@@ -1513,7 +1513,7 @@
             </w:rPr>
             <w:fldChar w:fldCharType="separate"/>
           </w:r>
-          <w:hyperlink w:anchor="_Toc58376409" w:history="1">
+          <w:hyperlink w:anchor="_Toc58427327" w:history="1">
             <w:r>
               <w:rPr>
                 <w:rStyle w:val="Hyperlink"/>
@@ -1561,7 +1561,7 @@
                 <w:noProof/>
                 <w:webHidden/>
               </w:rPr>
-              <w:instrText xml:space="preserve"> PAGEREF _Toc58376409 \h </w:instrText>
+              <w:instrText xml:space="preserve"> PAGEREF _Toc58427327 \h </w:instrText>
             </w:r>
             <w:r>
               <w:rPr>
@@ -1605,7 +1605,7 @@
               <w:lang w:val="en-US"/>
             </w:rPr>
           </w:pPr>
-          <w:hyperlink w:anchor="_Toc58376410" w:history="1">
+          <w:hyperlink w:anchor="_Toc58427328" w:history="1">
             <w:r>
               <w:rPr>
                 <w:rStyle w:val="Hyperlink"/>
@@ -1653,7 +1653,7 @@
                 <w:noProof/>
                 <w:webHidden/>
               </w:rPr>
-              <w:instrText xml:space="preserve"> PAGEREF _Toc58376410 \h </w:instrText>
+              <w:instrText xml:space="preserve"> PAGEREF _Toc58427328 \h </w:instrText>
             </w:r>
             <w:r>
               <w:rPr>
@@ -1697,7 +1697,7 @@
               <w:lang w:val="en-US"/>
             </w:rPr>
           </w:pPr>
-          <w:hyperlink w:anchor="_Toc58376411" w:history="1">
+          <w:hyperlink w:anchor="_Toc58427329" w:history="1">
             <w:r>
               <w:rPr>
                 <w:rStyle w:val="Hyperlink"/>
@@ -1744,7 +1744,7 @@
                 <w:noProof/>
                 <w:webHidden/>
               </w:rPr>
-              <w:instrText xml:space="preserve"> PAGEREF _Toc58376411 \h </w:instrText>
+              <w:instrText xml:space="preserve"> PAGEREF _Toc58427329 \h </w:instrText>
             </w:r>
             <w:r>
               <w:rPr>
@@ -1788,7 +1788,7 @@
               <w:lang w:val="en-US"/>
             </w:rPr>
           </w:pPr>
-          <w:hyperlink w:anchor="_Toc58376412" w:history="1">
+          <w:hyperlink w:anchor="_Toc58427330" w:history="1">
             <w:r>
               <w:rPr>
                 <w:rStyle w:val="Hyperlink"/>
@@ -1845,7 +1845,7 @@
                 <w:noProof/>
                 <w:webHidden/>
               </w:rPr>
-              <w:instrText xml:space="preserve"> PAGEREF _Toc58376412 \h </w:instrText>
+              <w:instrText xml:space="preserve"> PAGEREF _Toc58427330 \h </w:instrText>
             </w:r>
             <w:r>
               <w:rPr>
@@ -1889,7 +1889,7 @@
               <w:lang w:val="en-US"/>
             </w:rPr>
           </w:pPr>
-          <w:hyperlink w:anchor="_Toc58376413" w:history="1">
+          <w:hyperlink w:anchor="_Toc58427331" w:history="1">
             <w:r>
               <w:rPr>
                 <w:rStyle w:val="Hyperlink"/>
@@ -1946,7 +1946,7 @@
                 <w:noProof/>
                 <w:webHidden/>
               </w:rPr>
-              <w:instrText xml:space="preserve"> PAGEREF _Toc58376413 \h </w:instrText>
+              <w:instrText xml:space="preserve"> PAGEREF _Toc58427331 \h </w:instrText>
             </w:r>
             <w:r>
               <w:rPr>
@@ -2309,7 +2309,7 @@
           <w:lang w:val="uk-UA"/>
         </w:rPr>
       </w:pPr>
-      <w:bookmarkStart w:id="0" w:name="_Toc58376409"/>
+      <w:bookmarkStart w:id="0" w:name="_Toc58427327"/>
       <w:r>
         <w:rPr>
           <w:b/>
@@ -2366,7 +2366,7 @@
         <w:rPr>
           <w:lang w:val="uk-UA"/>
         </w:rPr>
-        <w:t>взаємодії</w:t>
+        <w:t>даних</w:t>
       </w:r>
       <w:r>
         <w:rPr>
@@ -2374,15 +2374,9 @@
         </w:rPr>
         <w:t xml:space="preserve"> в ній.</w:t>
       </w:r>
-    </w:p>
-    <w:p>
-      <w:pPr>
-        <w:rPr>
-          <w:lang w:val="uk-UA"/>
-        </w:rPr>
-      </w:pPr>
-    </w:p>
-    <w:p>
+      <w:r>
+        <w:t xml:space="preserve"> </w:t>
+      </w:r>
       <w:r>
         <w:rPr>
           <w:lang w:val="uk-UA"/>
@@ -2409,6 +2403,159 @@
       </w:r>
     </w:p>
     <w:p/>
+    <w:p>
+      <w:pPr>
+        <w:rPr>
+          <w:lang w:val="uk-UA"/>
+        </w:rPr>
+      </w:pPr>
+      <w:r>
+        <w:rPr>
+          <w:lang w:val="uk-UA"/>
+        </w:rPr>
+        <w:t xml:space="preserve">Для розробки була вибрана </w:t>
+      </w:r>
+      <w:r>
+        <w:rPr>
+          <w:lang w:val="uk-UA"/>
+        </w:rPr>
+        <w:t>багаторівнева</w:t>
+      </w:r>
+      <w:r>
+        <w:t xml:space="preserve"> </w:t>
+      </w:r>
+      <w:r>
+        <w:rPr>
+          <w:lang w:val="uk-UA"/>
+        </w:rPr>
+        <w:t>архітектура</w:t>
+      </w:r>
+      <w:r>
+        <w:rPr>
+          <w:lang w:val="ru-RU"/>
+        </w:rPr>
+        <w:t xml:space="preserve">, </w:t>
+      </w:r>
+      <w:proofErr w:type="spellStart"/>
+      <w:r>
+        <w:rPr>
+          <w:lang w:val="ru-RU"/>
+        </w:rPr>
+        <w:t>що</w:t>
+      </w:r>
+      <w:proofErr w:type="spellEnd"/>
+      <w:r>
+        <w:rPr>
+          <w:lang w:val="ru-RU"/>
+        </w:rPr>
+        <w:t xml:space="preserve"> </w:t>
+      </w:r>
+      <w:r>
+        <w:rPr>
+          <w:lang w:val="uk-UA"/>
+        </w:rPr>
+        <w:t xml:space="preserve">дозволяє </w:t>
+      </w:r>
+      <w:r>
+        <w:rPr>
+          <w:lang w:val="uk-UA"/>
+        </w:rPr>
+        <w:t>зробити</w:t>
+      </w:r>
+      <w:r>
+        <w:rPr>
+          <w:lang w:val="uk-UA"/>
+        </w:rPr>
+        <w:t xml:space="preserve"> роботу </w:t>
+      </w:r>
+      <w:r>
+        <w:rPr>
+          <w:lang w:val="uk-UA"/>
+        </w:rPr>
+        <w:t>над компонентами</w:t>
+      </w:r>
+      <w:r>
+        <w:rPr>
+          <w:lang w:val="uk-UA"/>
+        </w:rPr>
+        <w:t xml:space="preserve"> та рівнями незалежною, спираючись на визначені інтерфейси </w:t>
+      </w:r>
+      <w:r>
+        <w:rPr>
+          <w:lang w:val="uk-UA"/>
+        </w:rPr>
+        <w:t>з ефективним</w:t>
+      </w:r>
+      <w:r>
+        <w:rPr>
+          <w:lang w:val="uk-UA"/>
+        </w:rPr>
+        <w:t xml:space="preserve"> використа</w:t>
+      </w:r>
+      <w:r>
+        <w:rPr>
+          <w:lang w:val="uk-UA"/>
+        </w:rPr>
+        <w:t>нням</w:t>
+      </w:r>
+      <w:r>
+        <w:rPr>
+          <w:lang w:val="uk-UA"/>
+        </w:rPr>
+        <w:t xml:space="preserve"> </w:t>
+      </w:r>
+      <w:proofErr w:type="spellStart"/>
+      <w:r>
+        <w:rPr>
+          <w:lang w:val="uk-UA"/>
+        </w:rPr>
+        <w:t>інкрементн</w:t>
+      </w:r>
+      <w:r>
+        <w:rPr>
+          <w:lang w:val="uk-UA"/>
+        </w:rPr>
+        <w:t>ої</w:t>
+      </w:r>
+      <w:proofErr w:type="spellEnd"/>
+      <w:r>
+        <w:rPr>
+          <w:lang w:val="uk-UA"/>
+        </w:rPr>
+        <w:t xml:space="preserve"> </w:t>
+      </w:r>
+      <w:r>
+        <w:rPr>
+          <w:lang w:val="uk-UA"/>
+        </w:rPr>
+        <w:t>модел</w:t>
+      </w:r>
+      <w:r>
+        <w:rPr>
+          <w:lang w:val="uk-UA"/>
+        </w:rPr>
+        <w:t>і</w:t>
+      </w:r>
+      <w:r>
+        <w:rPr>
+          <w:lang w:val="uk-UA"/>
+        </w:rPr>
+        <w:t xml:space="preserve"> розробки.</w:t>
+      </w:r>
+    </w:p>
+    <w:p>
+      <w:pPr>
+        <w:rPr>
+          <w:lang w:val="ru-RU"/>
+        </w:rPr>
+      </w:pPr>
+      <w:r>
+        <w:rPr>
+          <w:lang w:val="uk-UA"/>
+        </w:rPr>
+        <w:t xml:space="preserve"> </w:t>
+      </w:r>
+    </w:p>
     <w:p>
       <w:r>
         <w:rPr>
@@ -2450,7 +2597,13 @@
         <w:t xml:space="preserve">що написаний на </w:t>
       </w:r>
       <w:r>
-        <w:t>Golang;</w:t>
+        <w:t>Golang</w:t>
+      </w:r>
+      <w:r>
+        <w:rPr>
+          <w:lang w:val="ru-RU"/>
+        </w:rPr>
+        <w:t>.</w:t>
       </w:r>
     </w:p>
     <w:p>
@@ -2479,14 +2632,9 @@
         </w:rPr>
         <w:t xml:space="preserve">для роботи з текстами, що написана на </w:t>
       </w:r>
-      <w:proofErr w:type="gramStart"/>
-      <w:r>
-        <w:t>Python</w:t>
-      </w:r>
-      <w:r>
-        <w:t>;</w:t>
-      </w:r>
-      <w:proofErr w:type="gramEnd"/>
+      <w:r>
+        <w:t>Python.</w:t>
+      </w:r>
     </w:p>
     <w:p>
       <w:pPr>
@@ -2523,7 +2671,6 @@
       <w:r>
         <w:t xml:space="preserve">S3 </w:t>
       </w:r>
-      <w:proofErr w:type="gramStart"/>
       <w:r>
         <w:rPr>
           <w:lang w:val="uk-UA"/>
@@ -2531,9 +2678,8 @@
         <w:t>протоколу</w:t>
       </w:r>
       <w:r>
-        <w:t>;</w:t>
-      </w:r>
-      <w:proofErr w:type="gramEnd"/>
+        <w:t>.</w:t>
+      </w:r>
     </w:p>
     <w:p>
       <w:pPr>
@@ -2551,11 +2697,9 @@
       <w:r>
         <w:t xml:space="preserve">, </w:t>
       </w:r>
-      <w:proofErr w:type="gramStart"/>
-      <w:r>
-        <w:t>Database;</w:t>
-      </w:r>
-      <w:proofErr w:type="gramEnd"/>
+      <w:r>
+        <w:t>Database.</w:t>
+      </w:r>
     </w:p>
     <w:p>
       <w:pPr>
@@ -2571,7 +2715,7 @@
           <w:lang w:val="uk-UA"/>
         </w:rPr>
       </w:pPr>
-      <w:bookmarkStart w:id="1" w:name="_Toc58376410"/>
+      <w:bookmarkStart w:id="1" w:name="_Toc58427328"/>
       <w:r>
         <w:rPr>
           <w:b/>
@@ -2790,6 +2934,7 @@
       </w:pPr>
       <w:proofErr w:type="spellStart"/>
       <w:r>
+        <w:lastRenderedPageBreak/>
         <w:t>FileSystem</w:t>
       </w:r>
       <w:proofErr w:type="spellEnd"/>
@@ -2838,7 +2983,6 @@
         </w:rPr>
       </w:pPr>
       <w:r>
-        <w:lastRenderedPageBreak/>
         <w:t xml:space="preserve">Python NLP – </w:t>
       </w:r>
       <w:r>
@@ -2973,7 +3117,7 @@
           <w:color w:val="000000" w:themeColor="text1"/>
         </w:rPr>
       </w:pPr>
-      <w:bookmarkStart w:id="2" w:name="_Toc58376411"/>
+      <w:bookmarkStart w:id="2" w:name="_Toc58427329"/>
       <w:r>
         <w:rPr>
           <w:b/>
@@ -3397,6 +3541,7 @@
         <w:rPr>
           <w:lang w:val="uk-UA"/>
         </w:rPr>
+        <w:lastRenderedPageBreak/>
         <w:t>Порівняння</w:t>
       </w:r>
       <w:r>
@@ -3482,7 +3627,6 @@
         <w:rPr>
           <w:lang w:val="uk-UA"/>
         </w:rPr>
-        <w:lastRenderedPageBreak/>
         <w:t xml:space="preserve">Відображення подібності групи текстових документів на 2Д зображення у формі </w:t>
       </w:r>
       <w:r>
@@ -3617,7 +3761,7 @@
           <w:lang w:val="uk-UA"/>
         </w:rPr>
       </w:pPr>
-      <w:bookmarkStart w:id="3" w:name="_Toc58376412"/>
+      <w:bookmarkStart w:id="3" w:name="_Toc58427330"/>
       <w:r>
         <w:rPr>
           <w:b/>
@@ -3839,10 +3983,18 @@
           <w:lang w:val="uk-UA"/>
         </w:rPr>
       </w:pPr>
-      <w:r>
-        <w:rPr>
-          <w:lang w:val="uk-UA"/>
-        </w:rPr>
+    </w:p>
+    <w:p>
+      <w:pPr>
+        <w:rPr>
+          <w:lang w:val="uk-UA"/>
+        </w:rPr>
+      </w:pPr>
+      <w:r>
+        <w:rPr>
+          <w:lang w:val="uk-UA"/>
+        </w:rPr>
+        <w:lastRenderedPageBreak/>
         <w:t>Запит на порівняння двох файлів</w:t>
       </w:r>
       <w:r>
@@ -3854,7 +4006,6 @@
         <w:rPr>
           <w:noProof/>
         </w:rPr>
-        <w:lastRenderedPageBreak/>
         <w:drawing>
           <wp:inline distT="0" distB="0" distL="0" distR="0" wp14:anchorId="1714CAC2" wp14:editId="4C13DB57">
             <wp:extent cx="6152515" cy="2729230"/>
@@ -4036,11 +4187,22 @@
     </w:p>
     <w:p/>
     <w:p/>
-    <w:p>
-      <w:r>
-        <w:rPr>
-          <w:lang w:val="uk-UA"/>
-        </w:rPr>
+    <w:p/>
+    <w:p/>
+    <w:p/>
+    <w:p/>
+    <w:p/>
+    <w:p/>
+    <w:p/>
+    <w:p/>
+    <w:p/>
+    <w:p/>
+    <w:p>
+      <w:r>
+        <w:rPr>
+          <w:lang w:val="uk-UA"/>
+        </w:rPr>
+        <w:lastRenderedPageBreak/>
         <w:t>Запит на завантаження групи файлів на обробку</w:t>
       </w:r>
       <w:r>
@@ -4053,7 +4215,6 @@
         <w:rPr>
           <w:noProof/>
         </w:rPr>
-        <w:lastRenderedPageBreak/>
         <w:drawing>
           <wp:inline distT="0" distB="0" distL="0" distR="0" wp14:anchorId="76BA0D9D" wp14:editId="374588B3">
             <wp:extent cx="6152515" cy="4810125"/>
@@ -4104,7 +4265,6 @@
         </w:drawing>
       </w:r>
     </w:p>
-    <w:p/>
     <w:p>
       <w:pPr>
         <w:pStyle w:val="Heading1"/>
@@ -4119,7 +4279,7 @@
           <w:lang w:val="uk-UA"/>
         </w:rPr>
       </w:pPr>
-      <w:bookmarkStart w:id="4" w:name="_Toc58376413"/>
+      <w:bookmarkStart w:id="4" w:name="_Toc58427331"/>
       <w:r>
         <w:rPr>
           <w:b/>
@@ -6664,103 +6824,103 @@
       <w:lvlText w:val=""/>
       <w:lvlJc w:val="left"/>
       <w:pPr>
+        <w:ind w:left="360" w:hanging="360"/>
+      </w:pPr>
+      <w:rPr>
+        <w:rFonts w:ascii="Symbol" w:hAnsi="Symbol" w:hint="default"/>
+      </w:rPr>
+    </w:lvl>
+    <w:lvl w:ilvl="1" w:tplc="04090003" w:tentative="1">
+      <w:start w:val="1"/>
+      <w:numFmt w:val="bullet"/>
+      <w:lvlText w:val="o"/>
+      <w:lvlJc w:val="left"/>
+      <w:pPr>
         <w:ind w:left="1080" w:hanging="360"/>
       </w:pPr>
       <w:rPr>
+        <w:rFonts w:ascii="Courier New" w:hAnsi="Courier New" w:cs="Courier New" w:hint="default"/>
+      </w:rPr>
+    </w:lvl>
+    <w:lvl w:ilvl="2" w:tplc="04090005" w:tentative="1">
+      <w:start w:val="1"/>
+      <w:numFmt w:val="bullet"/>
+      <w:lvlText w:val=""/>
+      <w:lvlJc w:val="left"/>
+      <w:pPr>
+        <w:ind w:left="1800" w:hanging="360"/>
+      </w:pPr>
+      <w:rPr>
+        <w:rFonts w:ascii="Wingdings" w:hAnsi="Wingdings" w:hint="default"/>
+      </w:rPr>
+    </w:lvl>
+    <w:lvl w:ilvl="3" w:tplc="04090001" w:tentative="1">
+      <w:start w:val="1"/>
+      <w:numFmt w:val="bullet"/>
+      <w:lvlText w:val=""/>
+      <w:lvlJc w:val="left"/>
+      <w:pPr>
+        <w:ind w:left="2520" w:hanging="360"/>
+      </w:pPr>
+      <w:rPr>
         <w:rFonts w:ascii="Symbol" w:hAnsi="Symbol" w:hint="default"/>
       </w:rPr>
     </w:lvl>
-    <w:lvl w:ilvl="1" w:tplc="04090003" w:tentative="1">
+    <w:lvl w:ilvl="4" w:tplc="04090003" w:tentative="1">
       <w:start w:val="1"/>
       <w:numFmt w:val="bullet"/>
       <w:lvlText w:val="o"/>
       <w:lvlJc w:val="left"/>
       <w:pPr>
-        <w:ind w:left="1800" w:hanging="360"/>
+        <w:ind w:left="3240" w:hanging="360"/>
       </w:pPr>
       <w:rPr>
         <w:rFonts w:ascii="Courier New" w:hAnsi="Courier New" w:cs="Courier New" w:hint="default"/>
       </w:rPr>
     </w:lvl>
-    <w:lvl w:ilvl="2" w:tplc="04090005" w:tentative="1">
+    <w:lvl w:ilvl="5" w:tplc="04090005" w:tentative="1">
       <w:start w:val="1"/>
       <w:numFmt w:val="bullet"/>
       <w:lvlText w:val=""/>
       <w:lvlJc w:val="left"/>
       <w:pPr>
-        <w:ind w:left="2520" w:hanging="360"/>
+        <w:ind w:left="3960" w:hanging="360"/>
       </w:pPr>
       <w:rPr>
         <w:rFonts w:ascii="Wingdings" w:hAnsi="Wingdings" w:hint="default"/>
       </w:rPr>
     </w:lvl>
-    <w:lvl w:ilvl="3" w:tplc="04090001" w:tentative="1">
+    <w:lvl w:ilvl="6" w:tplc="04090001" w:tentative="1">
       <w:start w:val="1"/>
       <w:numFmt w:val="bullet"/>
       <w:lvlText w:val=""/>
       <w:lvlJc w:val="left"/>
       <w:pPr>
-        <w:ind w:left="3240" w:hanging="360"/>
+        <w:ind w:left="4680" w:hanging="360"/>
       </w:pPr>
       <w:rPr>
         <w:rFonts w:ascii="Symbol" w:hAnsi="Symbol" w:hint="default"/>
       </w:rPr>
     </w:lvl>
-    <w:lvl w:ilvl="4" w:tplc="04090003" w:tentative="1">
+    <w:lvl w:ilvl="7" w:tplc="04090003" w:tentative="1">
       <w:start w:val="1"/>
       <w:numFmt w:val="bullet"/>
       <w:lvlText w:val="o"/>
       <w:lvlJc w:val="left"/>
       <w:pPr>
-        <w:ind w:left="3960" w:hanging="360"/>
+        <w:ind w:left="5400" w:hanging="360"/>
       </w:pPr>
       <w:rPr>
         <w:rFonts w:ascii="Courier New" w:hAnsi="Courier New" w:cs="Courier New" w:hint="default"/>
       </w:rPr>
     </w:lvl>
-    <w:lvl w:ilvl="5" w:tplc="04090005" w:tentative="1">
+    <w:lvl w:ilvl="8" w:tplc="04090005" w:tentative="1">
       <w:start w:val="1"/>
       <w:numFmt w:val="bullet"/>
       <w:lvlText w:val=""/>
       <w:lvlJc w:val="left"/>
       <w:pPr>
-        <w:ind w:left="4680" w:hanging="360"/>
-      </w:pPr>
-      <w:rPr>
-        <w:rFonts w:ascii="Wingdings" w:hAnsi="Wingdings" w:hint="default"/>
-      </w:rPr>
-    </w:lvl>
-    <w:lvl w:ilvl="6" w:tplc="04090001" w:tentative="1">
-      <w:start w:val="1"/>
-      <w:numFmt w:val="bullet"/>
-      <w:lvlText w:val=""/>
-      <w:lvlJc w:val="left"/>
-      <w:pPr>
-        <w:ind w:left="5400" w:hanging="360"/>
-      </w:pPr>
-      <w:rPr>
-        <w:rFonts w:ascii="Symbol" w:hAnsi="Symbol" w:hint="default"/>
-      </w:rPr>
-    </w:lvl>
-    <w:lvl w:ilvl="7" w:tplc="04090003" w:tentative="1">
-      <w:start w:val="1"/>
-      <w:numFmt w:val="bullet"/>
-      <w:lvlText w:val="o"/>
-      <w:lvlJc w:val="left"/>
-      <w:pPr>
         <w:ind w:left="6120" w:hanging="360"/>
-      </w:pPr>
-      <w:rPr>
-        <w:rFonts w:ascii="Courier New" w:hAnsi="Courier New" w:cs="Courier New" w:hint="default"/>
-      </w:rPr>
-    </w:lvl>
-    <w:lvl w:ilvl="8" w:tplc="04090005" w:tentative="1">
-      <w:start w:val="1"/>
-      <w:numFmt w:val="bullet"/>
-      <w:lvlText w:val=""/>
-      <w:lvlJc w:val="left"/>
-      <w:pPr>
-        <w:ind w:left="6840" w:hanging="360"/>
       </w:pPr>
       <w:rPr>
         <w:rFonts w:ascii="Wingdings" w:hAnsi="Wingdings" w:hint="default"/>

</xml_diff>

<commit_message>
Altered architecture report after finalizing architectue.
Signed-off-by: Hlib Pylypets <pilipets.gleb@gmail.com>
</commit_message>
<xml_diff>
--- a/planning/utils/ProjectArchitecture.docx
+++ b/planning/utils/ProjectArchitecture.docx
@@ -9,7 +9,6 @@
           <w:bCs/>
           <w:sz w:val="36"/>
           <w:szCs w:val="36"/>
-          <w:lang w:val="uk-UA"/>
         </w:rPr>
       </w:pPr>
     </w:p>
@@ -2434,19 +2433,59 @@
         <w:rPr>
           <w:lang w:val="ru-RU"/>
         </w:rPr>
-        <w:t xml:space="preserve">, </w:t>
-      </w:r>
-      <w:proofErr w:type="spellStart"/>
-      <w:r>
-        <w:rPr>
-          <w:lang w:val="ru-RU"/>
-        </w:rPr>
-        <w:t>що</w:t>
-      </w:r>
-      <w:proofErr w:type="spellEnd"/>
-      <w:r>
-        <w:rPr>
-          <w:lang w:val="ru-RU"/>
+        <w:t xml:space="preserve">, що </w:t>
+      </w:r>
+      <w:r>
+        <w:rPr>
+          <w:lang w:val="uk-UA"/>
+        </w:rPr>
+        <w:t xml:space="preserve">дозволяє </w:t>
+      </w:r>
+      <w:r>
+        <w:rPr>
+          <w:lang w:val="uk-UA"/>
+        </w:rPr>
+        <w:t>зробити</w:t>
+      </w:r>
+      <w:r>
+        <w:rPr>
+          <w:lang w:val="uk-UA"/>
+        </w:rPr>
+        <w:t xml:space="preserve"> роботу </w:t>
+      </w:r>
+      <w:r>
+        <w:rPr>
+          <w:lang w:val="uk-UA"/>
+        </w:rPr>
+        <w:t>над компонентами</w:t>
+      </w:r>
+      <w:r>
+        <w:rPr>
+          <w:lang w:val="uk-UA"/>
+        </w:rPr>
+        <w:t xml:space="preserve"> та рівнями незалежною, спираючись на визначені інтерфейси </w:t>
+      </w:r>
+      <w:r>
+        <w:rPr>
+          <w:lang w:val="uk-UA"/>
+        </w:rPr>
+        <w:t>з ефективним</w:t>
+      </w:r>
+      <w:r>
+        <w:rPr>
+          <w:lang w:val="uk-UA"/>
+        </w:rPr>
+        <w:t xml:space="preserve"> використа</w:t>
+      </w:r>
+      <w:r>
+        <w:rPr>
+          <w:lang w:val="uk-UA"/>
+        </w:rPr>
+        <w:t>нням</w:t>
+      </w:r>
+      <w:r>
+        <w:rPr>
+          <w:lang w:val="uk-UA"/>
         </w:rPr>
         <w:t xml:space="preserve"> </w:t>
       </w:r>
@@ -2454,61 +2493,6 @@
         <w:rPr>
           <w:lang w:val="uk-UA"/>
         </w:rPr>
-        <w:t xml:space="preserve">дозволяє </w:t>
-      </w:r>
-      <w:r>
-        <w:rPr>
-          <w:lang w:val="uk-UA"/>
-        </w:rPr>
-        <w:t>зробити</w:t>
-      </w:r>
-      <w:r>
-        <w:rPr>
-          <w:lang w:val="uk-UA"/>
-        </w:rPr>
-        <w:t xml:space="preserve"> роботу </w:t>
-      </w:r>
-      <w:r>
-        <w:rPr>
-          <w:lang w:val="uk-UA"/>
-        </w:rPr>
-        <w:t>над компонентами</w:t>
-      </w:r>
-      <w:r>
-        <w:rPr>
-          <w:lang w:val="uk-UA"/>
-        </w:rPr>
-        <w:t xml:space="preserve"> та рівнями незалежною, спираючись на визначені інтерфейси </w:t>
-      </w:r>
-      <w:r>
-        <w:rPr>
-          <w:lang w:val="uk-UA"/>
-        </w:rPr>
-        <w:t>з ефективним</w:t>
-      </w:r>
-      <w:r>
-        <w:rPr>
-          <w:lang w:val="uk-UA"/>
-        </w:rPr>
-        <w:t xml:space="preserve"> використа</w:t>
-      </w:r>
-      <w:r>
-        <w:rPr>
-          <w:lang w:val="uk-UA"/>
-        </w:rPr>
-        <w:t>нням</w:t>
-      </w:r>
-      <w:r>
-        <w:rPr>
-          <w:lang w:val="uk-UA"/>
-        </w:rPr>
-        <w:t xml:space="preserve"> </w:t>
-      </w:r>
-      <w:proofErr w:type="spellStart"/>
-      <w:r>
-        <w:rPr>
-          <w:lang w:val="uk-UA"/>
-        </w:rPr>
         <w:t>інкрементн</w:t>
       </w:r>
       <w:r>
@@ -2517,7 +2501,6 @@
         </w:rPr>
         <w:t>ої</w:t>
       </w:r>
-      <w:proofErr w:type="spellEnd"/>
       <w:r>
         <w:rPr>
           <w:lang w:val="uk-UA"/>
@@ -2689,11 +2672,9 @@
           <w:numId w:val="23"/>
         </w:numPr>
       </w:pPr>
-      <w:proofErr w:type="spellStart"/>
       <w:r>
         <w:t>FileSystem</w:t>
       </w:r>
-      <w:proofErr w:type="spellEnd"/>
       <w:r>
         <w:t xml:space="preserve">, </w:t>
       </w:r>
@@ -2745,10 +2726,10 @@
           <w:noProof/>
         </w:rPr>
         <w:drawing>
-          <wp:inline distT="0" distB="0" distL="0" distR="0" wp14:anchorId="4B099927" wp14:editId="05654824">
-            <wp:extent cx="6152515" cy="4665980"/>
-            <wp:effectExtent l="0" t="0" r="635" b="1270"/>
-            <wp:docPr id="9" name="Picture 9"/>
+          <wp:inline distT="0" distB="0" distL="0" distR="0" wp14:anchorId="269E651E" wp14:editId="5BD35CA5">
+            <wp:extent cx="6152515" cy="4399915"/>
+            <wp:effectExtent l="0" t="0" r="635" b="635"/>
+            <wp:docPr id="1" name="Picture 1"/>
             <wp:cNvGraphicFramePr>
               <a:graphicFrameLocks xmlns:a="http://schemas.openxmlformats.org/drawingml/2006/main" noChangeAspect="1"/>
             </wp:cNvGraphicFramePr>
@@ -2756,7 +2737,7 @@
               <a:graphicData uri="http://schemas.openxmlformats.org/drawingml/2006/picture">
                 <pic:pic xmlns:pic="http://schemas.openxmlformats.org/drawingml/2006/picture">
                   <pic:nvPicPr>
-                    <pic:cNvPr id="0" name="Picture 12"/>
+                    <pic:cNvPr id="0" name="Picture 1"/>
                     <pic:cNvPicPr>
                       <a:picLocks noChangeAspect="1" noChangeArrowheads="1"/>
                     </pic:cNvPicPr>
@@ -2777,7 +2758,7 @@
                   <pic:spPr bwMode="auto">
                     <a:xfrm>
                       <a:off x="0" y="0"/>
-                      <a:ext cx="6152515" cy="4665980"/>
+                      <a:ext cx="6152515" cy="4399915"/>
                     </a:xfrm>
                     <a:prstGeom prst="rect">
                       <a:avLst/>
@@ -2822,13 +2803,8 @@
           <w:lang w:val="uk-UA"/>
         </w:rPr>
       </w:pPr>
-      <w:proofErr w:type="spellStart"/>
-      <w:r>
-        <w:t>Minio</w:t>
-      </w:r>
-      <w:proofErr w:type="spellEnd"/>
-      <w:r>
-        <w:t xml:space="preserve"> – </w:t>
+      <w:r>
+        <w:t xml:space="preserve">Minio – </w:t>
       </w:r>
       <w:r>
         <w:rPr>
@@ -2932,31 +2908,14 @@
           <w:lang w:val="uk-UA"/>
         </w:rPr>
       </w:pPr>
-      <w:proofErr w:type="spellStart"/>
-      <w:r>
-        <w:lastRenderedPageBreak/>
+      <w:r>
         <w:t>FileSystem</w:t>
       </w:r>
-      <w:proofErr w:type="spellEnd"/>
-      <w:r>
-        <w:rPr>
-          <w:lang w:val="uk-UA"/>
-        </w:rPr>
-        <w:t xml:space="preserve"> – для </w:t>
-      </w:r>
-      <w:proofErr w:type="spellStart"/>
-      <w:r>
-        <w:rPr>
-          <w:lang w:val="uk-UA"/>
-        </w:rPr>
-        <w:t>тимчасовового</w:t>
-      </w:r>
-      <w:proofErr w:type="spellEnd"/>
-      <w:r>
-        <w:rPr>
-          <w:lang w:val="uk-UA"/>
-        </w:rPr>
-        <w:t xml:space="preserve"> збереження файлів користувач</w:t>
+      <w:r>
+        <w:rPr>
+          <w:lang w:val="uk-UA"/>
+        </w:rPr>
+        <w:t xml:space="preserve"> – для тимчасовового збереження файлів користувач</w:t>
       </w:r>
       <w:r>
         <w:rPr>
@@ -2983,6 +2942,7 @@
         </w:rPr>
       </w:pPr>
       <w:r>
+        <w:lastRenderedPageBreak/>
         <w:t xml:space="preserve">Python NLP – </w:t>
       </w:r>
       <w:r>
@@ -3078,21 +3038,8 @@
         </w:rPr>
         <w:t xml:space="preserve">даляє файли користувачів на </w:t>
       </w:r>
-      <w:proofErr w:type="spellStart"/>
-      <w:r>
-        <w:t>Minio</w:t>
-      </w:r>
-      <w:proofErr w:type="spellEnd"/>
-      <w:r>
-        <w:t xml:space="preserve">, </w:t>
-      </w:r>
-      <w:proofErr w:type="spellStart"/>
-      <w:r>
-        <w:t>FileSystem</w:t>
-      </w:r>
-      <w:proofErr w:type="spellEnd"/>
-      <w:r>
-        <w:t xml:space="preserve">, </w:t>
+      <w:r>
+        <w:t xml:space="preserve">Minio, </w:t>
       </w:r>
       <w:r>
         <w:t xml:space="preserve">SQLite, </w:t>
@@ -3135,10 +3082,10 @@
           <w:noProof/>
         </w:rPr>
         <w:drawing>
-          <wp:inline distT="0" distB="0" distL="0" distR="0" wp14:anchorId="67295AD9" wp14:editId="03EC938C">
-            <wp:extent cx="6152515" cy="5019675"/>
-            <wp:effectExtent l="0" t="0" r="635" b="9525"/>
-            <wp:docPr id="5" name="Picture 5"/>
+          <wp:inline distT="0" distB="0" distL="0" distR="0" wp14:anchorId="09B458EC" wp14:editId="3E0076B0">
+            <wp:extent cx="6152515" cy="4883150"/>
+            <wp:effectExtent l="0" t="0" r="635" b="0"/>
+            <wp:docPr id="6" name="Picture 6"/>
             <wp:cNvGraphicFramePr>
               <a:graphicFrameLocks xmlns:a="http://schemas.openxmlformats.org/drawingml/2006/main" noChangeAspect="1"/>
             </wp:cNvGraphicFramePr>
@@ -3167,7 +3114,7 @@
                   <pic:spPr bwMode="auto">
                     <a:xfrm>
                       <a:off x="0" y="0"/>
-                      <a:ext cx="6152515" cy="5019675"/>
+                      <a:ext cx="6152515" cy="4883150"/>
                     </a:xfrm>
                     <a:prstGeom prst="rect">
                       <a:avLst/>
@@ -3246,15 +3193,7 @@
         <w:t>ю</w:t>
       </w:r>
       <w:r>
-        <w:t>(</w:t>
-      </w:r>
-      <w:proofErr w:type="spellStart"/>
-      <w:r>
-        <w:t>upload_files</w:t>
-      </w:r>
-      <w:proofErr w:type="spellEnd"/>
-      <w:r>
-        <w:t>)</w:t>
+        <w:t>(upload_files)</w:t>
       </w:r>
       <w:r>
         <w:rPr>
@@ -3263,15 +3202,7 @@
         <w:t>, порівнянню</w:t>
       </w:r>
       <w:r>
-        <w:t>(</w:t>
-      </w:r>
-      <w:proofErr w:type="spellStart"/>
-      <w:r>
-        <w:t>cmp_files</w:t>
-      </w:r>
-      <w:proofErr w:type="spellEnd"/>
-      <w:r>
-        <w:t>)</w:t>
+        <w:t>(cmp_files)</w:t>
       </w:r>
       <w:r>
         <w:rPr>
@@ -3429,11 +3360,9 @@
         </w:rPr>
         <w:t xml:space="preserve">пакету </w:t>
       </w:r>
-      <w:proofErr w:type="spellStart"/>
       <w:r>
         <w:t>nltk</w:t>
       </w:r>
-      <w:proofErr w:type="spellEnd"/>
       <w:r>
         <w:t>;</w:t>
       </w:r>
@@ -3482,7 +3411,6 @@
         </w:rPr>
         <w:t xml:space="preserve">з використанням </w:t>
       </w:r>
-      <w:proofErr w:type="spellStart"/>
       <w:r>
         <w:t>Glo</w:t>
       </w:r>
@@ -3490,11 +3418,7 @@
         <w:t>V</w:t>
       </w:r>
       <w:r>
-        <w:t>e</w:t>
-      </w:r>
-      <w:proofErr w:type="spellEnd"/>
-      <w:r>
-        <w:t xml:space="preserve"> </w:t>
+        <w:t xml:space="preserve">e </w:t>
       </w:r>
       <w:r>
         <w:rPr>
@@ -3520,11 +3444,9 @@
         </w:rPr>
         <w:t xml:space="preserve">пакету </w:t>
       </w:r>
-      <w:proofErr w:type="spellStart"/>
       <w:r>
         <w:t>gensim</w:t>
       </w:r>
-      <w:proofErr w:type="spellEnd"/>
       <w:r>
         <w:t>;</w:t>
       </w:r>
@@ -3541,7 +3463,6 @@
         <w:rPr>
           <w:lang w:val="uk-UA"/>
         </w:rPr>
-        <w:lastRenderedPageBreak/>
         <w:t>Порівняння</w:t>
       </w:r>
       <w:r>
@@ -3550,14 +3471,18 @@
         </w:rPr>
         <w:t xml:space="preserve"> </w:t>
       </w:r>
-      <w:proofErr w:type="spellStart"/>
       <w:r>
         <w:rPr>
           <w:lang w:val="ru-RU"/>
         </w:rPr>
-        <w:t>двох</w:t>
-      </w:r>
-      <w:proofErr w:type="spellEnd"/>
+        <w:t xml:space="preserve">двох </w:t>
+      </w:r>
+      <w:r>
+        <w:rPr>
+          <w:lang w:val="uk-UA"/>
+        </w:rPr>
+        <w:t>текстових документів алгоритмом</w:t>
+      </w:r>
       <w:r>
         <w:rPr>
           <w:lang w:val="ru-RU"/>
@@ -3568,22 +3493,8 @@
         <w:rPr>
           <w:lang w:val="uk-UA"/>
         </w:rPr>
-        <w:t>текстових документів алгоритмом</w:t>
-      </w:r>
-      <w:r>
-        <w:rPr>
-          <w:lang w:val="ru-RU"/>
-        </w:rPr>
-        <w:t xml:space="preserve"> </w:t>
-      </w:r>
-      <w:proofErr w:type="spellStart"/>
-      <w:r>
-        <w:rPr>
-          <w:lang w:val="uk-UA"/>
-        </w:rPr>
         <w:t>Маєрса</w:t>
       </w:r>
-      <w:proofErr w:type="spellEnd"/>
       <w:r>
         <w:t xml:space="preserve"> </w:t>
       </w:r>
@@ -3627,6 +3538,7 @@
         <w:rPr>
           <w:lang w:val="uk-UA"/>
         </w:rPr>
+        <w:lastRenderedPageBreak/>
         <w:t xml:space="preserve">Відображення подібності групи текстових документів на 2Д зображення у формі </w:t>
       </w:r>
       <w:r>
@@ -3651,15 +3563,7 @@
         <w:t xml:space="preserve"> </w:t>
       </w:r>
       <w:r>
-        <w:t xml:space="preserve">Python </w:t>
-      </w:r>
-      <w:proofErr w:type="spellStart"/>
-      <w:r>
-        <w:t>matplotlib.pyplot</w:t>
-      </w:r>
-      <w:proofErr w:type="spellEnd"/>
-      <w:r>
-        <w:t xml:space="preserve">, seaborn </w:t>
+        <w:t xml:space="preserve">Python matplotlib.pyplot, seaborn </w:t>
       </w:r>
       <w:r>
         <w:rPr>
@@ -3679,13 +3583,8 @@
           <w:numId w:val="15"/>
         </w:numPr>
       </w:pPr>
-      <w:proofErr w:type="spellStart"/>
-      <w:r>
-        <w:t>Minio</w:t>
-      </w:r>
-      <w:proofErr w:type="spellEnd"/>
-      <w:r>
-        <w:t xml:space="preserve"> wrapper</w:t>
+      <w:r>
+        <w:t>Minio wrapper</w:t>
       </w:r>
       <w:r>
         <w:t xml:space="preserve"> – </w:t>
@@ -3705,13 +3604,8 @@
         </w:rPr>
         <w:t xml:space="preserve"> до </w:t>
       </w:r>
-      <w:proofErr w:type="spellStart"/>
-      <w:r>
-        <w:t>minio</w:t>
-      </w:r>
-      <w:proofErr w:type="spellEnd"/>
-      <w:r>
-        <w:t xml:space="preserve"> server </w:t>
+      <w:r>
+        <w:t xml:space="preserve">minio server </w:t>
       </w:r>
       <w:r>
         <w:rPr>
@@ -3994,18 +3888,18 @@
         <w:rPr>
           <w:lang w:val="uk-UA"/>
         </w:rPr>
+        <w:t>Запит на порівняння двох файлів</w:t>
+      </w:r>
+      <w:r>
+        <w:t>:</w:t>
+      </w:r>
+    </w:p>
+    <w:p>
+      <w:r>
+        <w:rPr>
+          <w:noProof/>
+        </w:rPr>
         <w:lastRenderedPageBreak/>
-        <w:t>Запит на порівняння двох файлів</w:t>
-      </w:r>
-      <w:r>
-        <w:t>:</w:t>
-      </w:r>
-    </w:p>
-    <w:p>
-      <w:r>
-        <w:rPr>
-          <w:noProof/>
-        </w:rPr>
         <w:drawing>
           <wp:inline distT="0" distB="0" distL="0" distR="0" wp14:anchorId="1714CAC2" wp14:editId="4C13DB57">
             <wp:extent cx="6152515" cy="2729230"/>
@@ -4087,44 +3981,8 @@
         <w:rPr>
           <w:lang w:val="ru-RU"/>
         </w:rPr>
-        <w:t xml:space="preserve"> </w:t>
-      </w:r>
-      <w:proofErr w:type="spellStart"/>
-      <w:r>
-        <w:rPr>
-          <w:lang w:val="ru-RU"/>
-        </w:rPr>
-        <w:t>подібності</w:t>
-      </w:r>
-      <w:proofErr w:type="spellEnd"/>
-      <w:r>
-        <w:rPr>
-          <w:lang w:val="ru-RU"/>
-        </w:rPr>
-        <w:t xml:space="preserve"> </w:t>
-      </w:r>
-      <w:proofErr w:type="spellStart"/>
-      <w:r>
-        <w:rPr>
-          <w:lang w:val="ru-RU"/>
-        </w:rPr>
-        <w:t>групи</w:t>
-      </w:r>
-      <w:proofErr w:type="spellEnd"/>
-      <w:r>
-        <w:rPr>
-          <w:lang w:val="ru-RU"/>
-        </w:rPr>
-        <w:t xml:space="preserve"> </w:t>
-      </w:r>
-      <w:proofErr w:type="spellStart"/>
-      <w:r>
-        <w:rPr>
-          <w:lang w:val="ru-RU"/>
-        </w:rPr>
-        <w:t>файлів</w:t>
-      </w:r>
-      <w:proofErr w:type="spellEnd"/>
+        <w:t xml:space="preserve"> подібності групи файлів</w:t>
+      </w:r>
       <w:r>
         <w:t>:</w:t>
       </w:r>
@@ -4202,7 +4060,6 @@
         <w:rPr>
           <w:lang w:val="uk-UA"/>
         </w:rPr>
-        <w:lastRenderedPageBreak/>
         <w:t>Запит на завантаження групи файлів на обробку</w:t>
       </w:r>
       <w:r>
@@ -4446,33 +4303,8 @@
                 <w:sz w:val="22"/>
                 <w:szCs w:val="22"/>
               </w:rPr>
-              <w:t xml:space="preserve"> у </w:t>
-            </w:r>
-            <w:proofErr w:type="spellStart"/>
-            <w:r>
-              <w:rPr>
-                <w:sz w:val="22"/>
-                <w:szCs w:val="22"/>
-              </w:rPr>
-              <w:t>випадку</w:t>
-            </w:r>
-            <w:proofErr w:type="spellEnd"/>
-            <w:r>
-              <w:rPr>
-                <w:sz w:val="22"/>
-                <w:szCs w:val="22"/>
-              </w:rPr>
-              <w:t xml:space="preserve"> </w:t>
-            </w:r>
-            <w:proofErr w:type="spellStart"/>
-            <w:r>
-              <w:rPr>
-                <w:sz w:val="22"/>
-                <w:szCs w:val="22"/>
-              </w:rPr>
-              <w:t>успіху</w:t>
-            </w:r>
-            <w:proofErr w:type="spellEnd"/>
+              <w:t xml:space="preserve"> у випадку успіху</w:t>
+            </w:r>
           </w:p>
         </w:tc>
       </w:tr>
@@ -4630,33 +4462,8 @@
                 <w:sz w:val="22"/>
                 <w:szCs w:val="22"/>
               </w:rPr>
-              <w:t>/</w:t>
-            </w:r>
-            <w:proofErr w:type="spellStart"/>
-            <w:r>
-              <w:rPr>
-                <w:sz w:val="22"/>
-                <w:szCs w:val="22"/>
-              </w:rPr>
-              <w:t>api</w:t>
-            </w:r>
-            <w:proofErr w:type="spellEnd"/>
-            <w:r>
-              <w:rPr>
-                <w:sz w:val="22"/>
-                <w:szCs w:val="22"/>
-              </w:rPr>
-              <w:t>/</w:t>
-            </w:r>
-            <w:proofErr w:type="spellStart"/>
-            <w:r>
-              <w:rPr>
-                <w:sz w:val="22"/>
-                <w:szCs w:val="22"/>
-              </w:rPr>
-              <w:t>upload_files</w:t>
-            </w:r>
-            <w:proofErr w:type="spellEnd"/>
+              <w:t>/api/upload_files</w:t>
+            </w:r>
           </w:p>
         </w:tc>
         <w:tc>
@@ -4676,23 +4483,7 @@
                 <w:sz w:val="22"/>
                 <w:szCs w:val="22"/>
               </w:rPr>
-              <w:t xml:space="preserve">Body: </w:t>
-            </w:r>
-            <w:proofErr w:type="spellStart"/>
-            <w:r>
-              <w:rPr>
-                <w:sz w:val="22"/>
-                <w:szCs w:val="22"/>
-              </w:rPr>
-              <w:t>Multipart.file</w:t>
-            </w:r>
-            <w:proofErr w:type="spellEnd"/>
-            <w:r>
-              <w:rPr>
-                <w:sz w:val="22"/>
-                <w:szCs w:val="22"/>
-              </w:rPr>
-              <w:t>, text/plain</w:t>
+              <w:t>Body: Multipart.file, text/plain</w:t>
             </w:r>
           </w:p>
           <w:p>
@@ -4718,21 +4509,12 @@
                 <w:lang w:val="uk-UA"/>
               </w:rPr>
             </w:pPr>
-            <w:proofErr w:type="spellStart"/>
-            <w:r>
-              <w:rPr>
-                <w:sz w:val="22"/>
-                <w:szCs w:val="22"/>
-              </w:rPr>
-              <w:t>Унікальний</w:t>
-            </w:r>
-            <w:proofErr w:type="spellEnd"/>
-            <w:r>
-              <w:rPr>
-                <w:sz w:val="22"/>
-                <w:szCs w:val="22"/>
-              </w:rPr>
-              <w:t xml:space="preserve"> </w:t>
+            <w:r>
+              <w:rPr>
+                <w:sz w:val="22"/>
+                <w:szCs w:val="22"/>
+              </w:rPr>
+              <w:t xml:space="preserve">Унікальний </w:t>
             </w:r>
             <w:r>
               <w:rPr>
@@ -4741,69 +4523,12 @@
               </w:rPr>
               <w:t xml:space="preserve">id </w:t>
             </w:r>
-            <w:proofErr w:type="spellStart"/>
-            <w:r>
-              <w:rPr>
-                <w:sz w:val="22"/>
-                <w:szCs w:val="22"/>
-              </w:rPr>
-              <w:t>користувача</w:t>
-            </w:r>
-            <w:proofErr w:type="spellEnd"/>
-            <w:r>
-              <w:rPr>
-                <w:sz w:val="22"/>
-                <w:szCs w:val="22"/>
-              </w:rPr>
-              <w:t xml:space="preserve"> </w:t>
-            </w:r>
-            <w:proofErr w:type="spellStart"/>
-            <w:r>
-              <w:rPr>
-                <w:sz w:val="22"/>
-                <w:szCs w:val="22"/>
-              </w:rPr>
-              <w:t>для</w:t>
-            </w:r>
-            <w:proofErr w:type="spellEnd"/>
-            <w:r>
-              <w:rPr>
-                <w:sz w:val="22"/>
-                <w:szCs w:val="22"/>
-              </w:rPr>
-              <w:t xml:space="preserve"> </w:t>
-            </w:r>
-            <w:proofErr w:type="spellStart"/>
-            <w:r>
-              <w:rPr>
-                <w:sz w:val="22"/>
-                <w:szCs w:val="22"/>
-              </w:rPr>
-              <w:t>виконання</w:t>
-            </w:r>
-            <w:proofErr w:type="spellEnd"/>
-            <w:r>
-              <w:rPr>
-                <w:sz w:val="22"/>
-                <w:szCs w:val="22"/>
-              </w:rPr>
-              <w:t xml:space="preserve"> </w:t>
-            </w:r>
-            <w:proofErr w:type="spellStart"/>
-            <w:r>
-              <w:rPr>
-                <w:sz w:val="22"/>
-                <w:szCs w:val="22"/>
-              </w:rPr>
-              <w:t>операцій</w:t>
-            </w:r>
-            <w:proofErr w:type="spellEnd"/>
-            <w:r>
-              <w:rPr>
-                <w:sz w:val="22"/>
-                <w:szCs w:val="22"/>
-              </w:rPr>
-              <w:t xml:space="preserve"> 2-4</w:t>
+            <w:r>
+              <w:rPr>
+                <w:sz w:val="22"/>
+                <w:szCs w:val="22"/>
+              </w:rPr>
+              <w:t>користувача для виконання операцій 2-4</w:t>
             </w:r>
             <w:r>
               <w:rPr>
@@ -4977,23 +4702,7 @@
                 <w:sz w:val="22"/>
                 <w:szCs w:val="22"/>
               </w:rPr>
-              <w:t>/</w:t>
-            </w:r>
-            <w:proofErr w:type="spellStart"/>
-            <w:r>
-              <w:rPr>
-                <w:sz w:val="22"/>
-                <w:szCs w:val="22"/>
-              </w:rPr>
-              <w:t>api</w:t>
-            </w:r>
-            <w:proofErr w:type="spellEnd"/>
-            <w:r>
-              <w:rPr>
-                <w:sz w:val="22"/>
-                <w:szCs w:val="22"/>
-              </w:rPr>
-              <w:t>/view/{id}</w:t>
+              <w:t>/api/view/{id}</w:t>
             </w:r>
           </w:p>
         </w:tc>
@@ -5023,95 +4732,13 @@
                 <w:lang w:val="uk-UA"/>
               </w:rPr>
             </w:pPr>
-            <w:proofErr w:type="spellStart"/>
-            <w:r>
-              <w:rPr>
-                <w:sz w:val="22"/>
-                <w:szCs w:val="22"/>
-              </w:rPr>
-              <w:t>Матриця</w:t>
-            </w:r>
-            <w:proofErr w:type="spellEnd"/>
-            <w:r>
-              <w:rPr>
-                <w:sz w:val="22"/>
-                <w:szCs w:val="22"/>
-              </w:rPr>
-              <w:t xml:space="preserve"> </w:t>
-            </w:r>
-            <w:proofErr w:type="spellStart"/>
-            <w:r>
-              <w:rPr>
-                <w:sz w:val="22"/>
-                <w:szCs w:val="22"/>
-              </w:rPr>
-              <w:t>подібності</w:t>
-            </w:r>
-            <w:proofErr w:type="spellEnd"/>
-            <w:r>
-              <w:rPr>
-                <w:sz w:val="22"/>
-                <w:szCs w:val="22"/>
-              </w:rPr>
-              <w:t xml:space="preserve">, </w:t>
-            </w:r>
-            <w:proofErr w:type="spellStart"/>
-            <w:r>
-              <w:rPr>
-                <w:sz w:val="22"/>
-                <w:szCs w:val="22"/>
-              </w:rPr>
-              <w:t>імена</w:t>
-            </w:r>
-            <w:proofErr w:type="spellEnd"/>
-            <w:r>
-              <w:rPr>
-                <w:sz w:val="22"/>
-                <w:szCs w:val="22"/>
-              </w:rPr>
-              <w:t xml:space="preserve"> </w:t>
-            </w:r>
-            <w:proofErr w:type="spellStart"/>
-            <w:r>
-              <w:rPr>
-                <w:sz w:val="22"/>
-                <w:szCs w:val="22"/>
-              </w:rPr>
-              <w:t>файлів</w:t>
-            </w:r>
-            <w:proofErr w:type="spellEnd"/>
-            <w:r>
-              <w:rPr>
-                <w:sz w:val="22"/>
-                <w:szCs w:val="22"/>
-              </w:rPr>
-              <w:t xml:space="preserve">, </w:t>
-            </w:r>
-            <w:proofErr w:type="spellStart"/>
-            <w:r>
-              <w:rPr>
-                <w:sz w:val="22"/>
-                <w:szCs w:val="22"/>
-              </w:rPr>
-              <w:t>завантажених</w:t>
-            </w:r>
-            <w:proofErr w:type="spellEnd"/>
-            <w:r>
-              <w:rPr>
-                <w:sz w:val="22"/>
-                <w:szCs w:val="22"/>
-              </w:rPr>
-              <w:t xml:space="preserve"> </w:t>
-            </w:r>
-            <w:proofErr w:type="spellStart"/>
-            <w:r>
-              <w:rPr>
-                <w:sz w:val="22"/>
-                <w:szCs w:val="22"/>
-              </w:rPr>
-              <w:t>користувачем</w:t>
-            </w:r>
-            <w:proofErr w:type="spellEnd"/>
+            <w:r>
+              <w:rPr>
+                <w:sz w:val="22"/>
+                <w:szCs w:val="22"/>
+              </w:rPr>
+              <w:t>Матриця подібності, імена файлів, завантажених користувачем</w:t>
+            </w:r>
             <w:r>
               <w:rPr>
                 <w:sz w:val="22"/>
@@ -5190,23 +4817,7 @@
                 <w:sz w:val="22"/>
                 <w:szCs w:val="22"/>
               </w:rPr>
-              <w:t>/</w:t>
-            </w:r>
-            <w:proofErr w:type="spellStart"/>
-            <w:r>
-              <w:rPr>
-                <w:sz w:val="22"/>
-                <w:szCs w:val="22"/>
-              </w:rPr>
-              <w:t>api</w:t>
-            </w:r>
-            <w:proofErr w:type="spellEnd"/>
-            <w:r>
-              <w:rPr>
-                <w:sz w:val="22"/>
-                <w:szCs w:val="22"/>
-              </w:rPr>
-              <w:t>/link?</w:t>
+              <w:t>/api/link?</w:t>
             </w:r>
           </w:p>
         </w:tc>
@@ -5243,63 +4854,13 @@
                 <w:szCs w:val="22"/>
               </w:rPr>
             </w:pPr>
-            <w:proofErr w:type="spellStart"/>
-            <w:r>
-              <w:rPr>
-                <w:sz w:val="22"/>
-                <w:szCs w:val="22"/>
-              </w:rPr>
-              <w:t>Посилання</w:t>
-            </w:r>
-            <w:proofErr w:type="spellEnd"/>
-            <w:r>
-              <w:rPr>
-                <w:sz w:val="22"/>
-                <w:szCs w:val="22"/>
-              </w:rPr>
-              <w:t xml:space="preserve"> </w:t>
-            </w:r>
-            <w:proofErr w:type="spellStart"/>
-            <w:r>
-              <w:rPr>
-                <w:sz w:val="22"/>
-                <w:szCs w:val="22"/>
-              </w:rPr>
-              <w:t>на</w:t>
-            </w:r>
-            <w:proofErr w:type="spellEnd"/>
-            <w:r>
-              <w:rPr>
-                <w:sz w:val="22"/>
-                <w:szCs w:val="22"/>
-              </w:rPr>
-              <w:t xml:space="preserve"> </w:t>
-            </w:r>
-            <w:proofErr w:type="spellStart"/>
-            <w:r>
-              <w:rPr>
-                <w:sz w:val="22"/>
-                <w:szCs w:val="22"/>
-              </w:rPr>
-              <w:t>завантаження</w:t>
-            </w:r>
-            <w:proofErr w:type="spellEnd"/>
-            <w:r>
-              <w:rPr>
-                <w:sz w:val="22"/>
-                <w:szCs w:val="22"/>
-              </w:rPr>
-              <w:t xml:space="preserve"> </w:t>
-            </w:r>
-            <w:proofErr w:type="spellStart"/>
-            <w:r>
-              <w:rPr>
-                <w:sz w:val="22"/>
-                <w:szCs w:val="22"/>
-              </w:rPr>
-              <w:t>файлу</w:t>
-            </w:r>
-            <w:proofErr w:type="spellEnd"/>
+            <w:r>
+              <w:rPr>
+                <w:sz w:val="22"/>
+                <w:szCs w:val="22"/>
+              </w:rPr>
+              <w:t>Посилання на завантаження файлу</w:t>
+            </w:r>
             <w:r>
               <w:rPr>
                 <w:sz w:val="22"/>
@@ -5479,39 +5040,7 @@
                 <w:sz w:val="22"/>
                 <w:szCs w:val="22"/>
               </w:rPr>
-              <w:t>/</w:t>
-            </w:r>
-            <w:proofErr w:type="spellStart"/>
-            <w:r>
-              <w:rPr>
-                <w:sz w:val="22"/>
-                <w:szCs w:val="22"/>
-              </w:rPr>
-              <w:t>api</w:t>
-            </w:r>
-            <w:proofErr w:type="spellEnd"/>
-            <w:r>
-              <w:rPr>
-                <w:sz w:val="22"/>
-                <w:szCs w:val="22"/>
-              </w:rPr>
-              <w:t>/</w:t>
-            </w:r>
-            <w:proofErr w:type="spellStart"/>
-            <w:r>
-              <w:rPr>
-                <w:sz w:val="22"/>
-                <w:szCs w:val="22"/>
-              </w:rPr>
-              <w:t>cmp_files</w:t>
-            </w:r>
-            <w:proofErr w:type="spellEnd"/>
-            <w:r>
-              <w:rPr>
-                <w:sz w:val="22"/>
-                <w:szCs w:val="22"/>
-              </w:rPr>
-              <w:t>?</w:t>
+              <w:t>/api/cmp_files?</w:t>
             </w:r>
           </w:p>
         </w:tc>
@@ -5560,39 +5089,7 @@
                 <w:sz w:val="22"/>
                 <w:szCs w:val="22"/>
               </w:rPr>
-              <w:t>[&amp;</w:t>
-            </w:r>
-            <w:proofErr w:type="spellStart"/>
-            <w:r>
-              <w:rPr>
-                <w:sz w:val="22"/>
-                <w:szCs w:val="22"/>
-              </w:rPr>
-              <w:t>editcost</w:t>
-            </w:r>
-            <w:proofErr w:type="spellEnd"/>
-            <w:r>
-              <w:rPr>
-                <w:sz w:val="22"/>
-                <w:szCs w:val="22"/>
-              </w:rPr>
-              <w:t>=</w:t>
-            </w:r>
-            <w:proofErr w:type="spellStart"/>
-            <w:r>
-              <w:rPr>
-                <w:sz w:val="22"/>
-                <w:szCs w:val="22"/>
-              </w:rPr>
-              <w:t>int&amp;timeout</w:t>
-            </w:r>
-            <w:proofErr w:type="spellEnd"/>
-            <w:r>
-              <w:rPr>
-                <w:sz w:val="22"/>
-                <w:szCs w:val="22"/>
-              </w:rPr>
-              <w:t>=int</w:t>
+              <w:t>[&amp;editcost=int&amp;timeout=int</w:t>
             </w:r>
           </w:p>
           <w:p>
@@ -5608,23 +5105,7 @@
                 <w:sz w:val="22"/>
                 <w:szCs w:val="22"/>
               </w:rPr>
-              <w:t>&amp;option=</w:t>
-            </w:r>
-            <w:proofErr w:type="spellStart"/>
-            <w:r>
-              <w:rPr>
-                <w:sz w:val="22"/>
-                <w:szCs w:val="22"/>
-              </w:rPr>
-              <w:t>str&amp;html</w:t>
-            </w:r>
-            <w:proofErr w:type="spellEnd"/>
-            <w:r>
-              <w:rPr>
-                <w:sz w:val="22"/>
-                <w:szCs w:val="22"/>
-              </w:rPr>
-              <w:t>=bool]</w:t>
+              <w:t>&amp;option=str&amp;html=bool]</w:t>
             </w:r>
           </w:p>
         </w:tc>
@@ -5726,21 +5207,12 @@
               </w:rPr>
               <w:t xml:space="preserve">ступінь групування </w:t>
             </w:r>
-            <w:proofErr w:type="spellStart"/>
-            <w:r>
-              <w:rPr>
-                <w:sz w:val="22"/>
-                <w:szCs w:val="22"/>
-              </w:rPr>
-              <w:t>editcost</w:t>
-            </w:r>
-            <w:proofErr w:type="spellEnd"/>
-            <w:r>
-              <w:rPr>
-                <w:sz w:val="22"/>
-                <w:szCs w:val="22"/>
-              </w:rPr>
-              <w:t xml:space="preserve">, html </w:t>
+            <w:r>
+              <w:rPr>
+                <w:sz w:val="22"/>
+                <w:szCs w:val="22"/>
+              </w:rPr>
+              <w:t xml:space="preserve">editcost, html </w:t>
             </w:r>
             <w:r>
               <w:rPr>
@@ -5765,21 +5237,12 @@
               </w:rPr>
               <w:t xml:space="preserve">дані – відповідно флаг </w:t>
             </w:r>
-            <w:proofErr w:type="spellStart"/>
-            <w:r>
-              <w:rPr>
-                <w:sz w:val="22"/>
-                <w:szCs w:val="22"/>
-              </w:rPr>
-              <w:t>hml</w:t>
-            </w:r>
-            <w:proofErr w:type="spellEnd"/>
-            <w:r>
-              <w:rPr>
-                <w:sz w:val="22"/>
-                <w:szCs w:val="22"/>
-              </w:rPr>
-              <w:t>.</w:t>
+            <w:r>
+              <w:rPr>
+                <w:sz w:val="22"/>
+                <w:szCs w:val="22"/>
+              </w:rPr>
+              <w:t>hml.</w:t>
             </w:r>
             <w:r>
               <w:rPr>

</xml_diff>

<commit_message>
Altered architecture report after finalizing architectue. (#94)
- Added interface for stale daemon;
- Fixed dependency wrappers' in module decomposition;
- Updated communication model;

Signed-off-by: Hlib Pylypets <pilipets.gleb@gmail.com>
</commit_message>
<xml_diff>
--- a/planning/utils/ProjectArchitecture.docx
+++ b/planning/utils/ProjectArchitecture.docx
@@ -9,7 +9,6 @@
           <w:bCs/>
           <w:sz w:val="36"/>
           <w:szCs w:val="36"/>
-          <w:lang w:val="uk-UA"/>
         </w:rPr>
       </w:pPr>
     </w:p>
@@ -2434,19 +2433,59 @@
         <w:rPr>
           <w:lang w:val="ru-RU"/>
         </w:rPr>
-        <w:t xml:space="preserve">, </w:t>
-      </w:r>
-      <w:proofErr w:type="spellStart"/>
-      <w:r>
-        <w:rPr>
-          <w:lang w:val="ru-RU"/>
-        </w:rPr>
-        <w:t>що</w:t>
-      </w:r>
-      <w:proofErr w:type="spellEnd"/>
-      <w:r>
-        <w:rPr>
-          <w:lang w:val="ru-RU"/>
+        <w:t xml:space="preserve">, що </w:t>
+      </w:r>
+      <w:r>
+        <w:rPr>
+          <w:lang w:val="uk-UA"/>
+        </w:rPr>
+        <w:t xml:space="preserve">дозволяє </w:t>
+      </w:r>
+      <w:r>
+        <w:rPr>
+          <w:lang w:val="uk-UA"/>
+        </w:rPr>
+        <w:t>зробити</w:t>
+      </w:r>
+      <w:r>
+        <w:rPr>
+          <w:lang w:val="uk-UA"/>
+        </w:rPr>
+        <w:t xml:space="preserve"> роботу </w:t>
+      </w:r>
+      <w:r>
+        <w:rPr>
+          <w:lang w:val="uk-UA"/>
+        </w:rPr>
+        <w:t>над компонентами</w:t>
+      </w:r>
+      <w:r>
+        <w:rPr>
+          <w:lang w:val="uk-UA"/>
+        </w:rPr>
+        <w:t xml:space="preserve"> та рівнями незалежною, спираючись на визначені інтерфейси </w:t>
+      </w:r>
+      <w:r>
+        <w:rPr>
+          <w:lang w:val="uk-UA"/>
+        </w:rPr>
+        <w:t>з ефективним</w:t>
+      </w:r>
+      <w:r>
+        <w:rPr>
+          <w:lang w:val="uk-UA"/>
+        </w:rPr>
+        <w:t xml:space="preserve"> використа</w:t>
+      </w:r>
+      <w:r>
+        <w:rPr>
+          <w:lang w:val="uk-UA"/>
+        </w:rPr>
+        <w:t>нням</w:t>
+      </w:r>
+      <w:r>
+        <w:rPr>
+          <w:lang w:val="uk-UA"/>
         </w:rPr>
         <w:t xml:space="preserve"> </w:t>
       </w:r>
@@ -2454,61 +2493,6 @@
         <w:rPr>
           <w:lang w:val="uk-UA"/>
         </w:rPr>
-        <w:t xml:space="preserve">дозволяє </w:t>
-      </w:r>
-      <w:r>
-        <w:rPr>
-          <w:lang w:val="uk-UA"/>
-        </w:rPr>
-        <w:t>зробити</w:t>
-      </w:r>
-      <w:r>
-        <w:rPr>
-          <w:lang w:val="uk-UA"/>
-        </w:rPr>
-        <w:t xml:space="preserve"> роботу </w:t>
-      </w:r>
-      <w:r>
-        <w:rPr>
-          <w:lang w:val="uk-UA"/>
-        </w:rPr>
-        <w:t>над компонентами</w:t>
-      </w:r>
-      <w:r>
-        <w:rPr>
-          <w:lang w:val="uk-UA"/>
-        </w:rPr>
-        <w:t xml:space="preserve"> та рівнями незалежною, спираючись на визначені інтерфейси </w:t>
-      </w:r>
-      <w:r>
-        <w:rPr>
-          <w:lang w:val="uk-UA"/>
-        </w:rPr>
-        <w:t>з ефективним</w:t>
-      </w:r>
-      <w:r>
-        <w:rPr>
-          <w:lang w:val="uk-UA"/>
-        </w:rPr>
-        <w:t xml:space="preserve"> використа</w:t>
-      </w:r>
-      <w:r>
-        <w:rPr>
-          <w:lang w:val="uk-UA"/>
-        </w:rPr>
-        <w:t>нням</w:t>
-      </w:r>
-      <w:r>
-        <w:rPr>
-          <w:lang w:val="uk-UA"/>
-        </w:rPr>
-        <w:t xml:space="preserve"> </w:t>
-      </w:r>
-      <w:proofErr w:type="spellStart"/>
-      <w:r>
-        <w:rPr>
-          <w:lang w:val="uk-UA"/>
-        </w:rPr>
         <w:t>інкрементн</w:t>
       </w:r>
       <w:r>
@@ -2517,7 +2501,6 @@
         </w:rPr>
         <w:t>ої</w:t>
       </w:r>
-      <w:proofErr w:type="spellEnd"/>
       <w:r>
         <w:rPr>
           <w:lang w:val="uk-UA"/>
@@ -2689,11 +2672,9 @@
           <w:numId w:val="23"/>
         </w:numPr>
       </w:pPr>
-      <w:proofErr w:type="spellStart"/>
       <w:r>
         <w:t>FileSystem</w:t>
       </w:r>
-      <w:proofErr w:type="spellEnd"/>
       <w:r>
         <w:t xml:space="preserve">, </w:t>
       </w:r>
@@ -2745,10 +2726,10 @@
           <w:noProof/>
         </w:rPr>
         <w:drawing>
-          <wp:inline distT="0" distB="0" distL="0" distR="0" wp14:anchorId="4B099927" wp14:editId="05654824">
-            <wp:extent cx="6152515" cy="4665980"/>
-            <wp:effectExtent l="0" t="0" r="635" b="1270"/>
-            <wp:docPr id="9" name="Picture 9"/>
+          <wp:inline distT="0" distB="0" distL="0" distR="0" wp14:anchorId="269E651E" wp14:editId="5BD35CA5">
+            <wp:extent cx="6152515" cy="4399915"/>
+            <wp:effectExtent l="0" t="0" r="635" b="635"/>
+            <wp:docPr id="1" name="Picture 1"/>
             <wp:cNvGraphicFramePr>
               <a:graphicFrameLocks xmlns:a="http://schemas.openxmlformats.org/drawingml/2006/main" noChangeAspect="1"/>
             </wp:cNvGraphicFramePr>
@@ -2756,7 +2737,7 @@
               <a:graphicData uri="http://schemas.openxmlformats.org/drawingml/2006/picture">
                 <pic:pic xmlns:pic="http://schemas.openxmlformats.org/drawingml/2006/picture">
                   <pic:nvPicPr>
-                    <pic:cNvPr id="0" name="Picture 12"/>
+                    <pic:cNvPr id="0" name="Picture 1"/>
                     <pic:cNvPicPr>
                       <a:picLocks noChangeAspect="1" noChangeArrowheads="1"/>
                     </pic:cNvPicPr>
@@ -2777,7 +2758,7 @@
                   <pic:spPr bwMode="auto">
                     <a:xfrm>
                       <a:off x="0" y="0"/>
-                      <a:ext cx="6152515" cy="4665980"/>
+                      <a:ext cx="6152515" cy="4399915"/>
                     </a:xfrm>
                     <a:prstGeom prst="rect">
                       <a:avLst/>
@@ -2822,13 +2803,8 @@
           <w:lang w:val="uk-UA"/>
         </w:rPr>
       </w:pPr>
-      <w:proofErr w:type="spellStart"/>
-      <w:r>
-        <w:t>Minio</w:t>
-      </w:r>
-      <w:proofErr w:type="spellEnd"/>
-      <w:r>
-        <w:t xml:space="preserve"> – </w:t>
+      <w:r>
+        <w:t xml:space="preserve">Minio – </w:t>
       </w:r>
       <w:r>
         <w:rPr>
@@ -2932,31 +2908,14 @@
           <w:lang w:val="uk-UA"/>
         </w:rPr>
       </w:pPr>
-      <w:proofErr w:type="spellStart"/>
-      <w:r>
-        <w:lastRenderedPageBreak/>
+      <w:r>
         <w:t>FileSystem</w:t>
       </w:r>
-      <w:proofErr w:type="spellEnd"/>
-      <w:r>
-        <w:rPr>
-          <w:lang w:val="uk-UA"/>
-        </w:rPr>
-        <w:t xml:space="preserve"> – для </w:t>
-      </w:r>
-      <w:proofErr w:type="spellStart"/>
-      <w:r>
-        <w:rPr>
-          <w:lang w:val="uk-UA"/>
-        </w:rPr>
-        <w:t>тимчасовового</w:t>
-      </w:r>
-      <w:proofErr w:type="spellEnd"/>
-      <w:r>
-        <w:rPr>
-          <w:lang w:val="uk-UA"/>
-        </w:rPr>
-        <w:t xml:space="preserve"> збереження файлів користувач</w:t>
+      <w:r>
+        <w:rPr>
+          <w:lang w:val="uk-UA"/>
+        </w:rPr>
+        <w:t xml:space="preserve"> – для тимчасовового збереження файлів користувач</w:t>
       </w:r>
       <w:r>
         <w:rPr>
@@ -2983,6 +2942,7 @@
         </w:rPr>
       </w:pPr>
       <w:r>
+        <w:lastRenderedPageBreak/>
         <w:t xml:space="preserve">Python NLP – </w:t>
       </w:r>
       <w:r>
@@ -3078,21 +3038,8 @@
         </w:rPr>
         <w:t xml:space="preserve">даляє файли користувачів на </w:t>
       </w:r>
-      <w:proofErr w:type="spellStart"/>
-      <w:r>
-        <w:t>Minio</w:t>
-      </w:r>
-      <w:proofErr w:type="spellEnd"/>
-      <w:r>
-        <w:t xml:space="preserve">, </w:t>
-      </w:r>
-      <w:proofErr w:type="spellStart"/>
-      <w:r>
-        <w:t>FileSystem</w:t>
-      </w:r>
-      <w:proofErr w:type="spellEnd"/>
-      <w:r>
-        <w:t xml:space="preserve">, </w:t>
+      <w:r>
+        <w:t xml:space="preserve">Minio, </w:t>
       </w:r>
       <w:r>
         <w:t xml:space="preserve">SQLite, </w:t>
@@ -3135,10 +3082,10 @@
           <w:noProof/>
         </w:rPr>
         <w:drawing>
-          <wp:inline distT="0" distB="0" distL="0" distR="0" wp14:anchorId="67295AD9" wp14:editId="03EC938C">
-            <wp:extent cx="6152515" cy="5019675"/>
-            <wp:effectExtent l="0" t="0" r="635" b="9525"/>
-            <wp:docPr id="5" name="Picture 5"/>
+          <wp:inline distT="0" distB="0" distL="0" distR="0" wp14:anchorId="09B458EC" wp14:editId="3E0076B0">
+            <wp:extent cx="6152515" cy="4883150"/>
+            <wp:effectExtent l="0" t="0" r="635" b="0"/>
+            <wp:docPr id="6" name="Picture 6"/>
             <wp:cNvGraphicFramePr>
               <a:graphicFrameLocks xmlns:a="http://schemas.openxmlformats.org/drawingml/2006/main" noChangeAspect="1"/>
             </wp:cNvGraphicFramePr>
@@ -3167,7 +3114,7 @@
                   <pic:spPr bwMode="auto">
                     <a:xfrm>
                       <a:off x="0" y="0"/>
-                      <a:ext cx="6152515" cy="5019675"/>
+                      <a:ext cx="6152515" cy="4883150"/>
                     </a:xfrm>
                     <a:prstGeom prst="rect">
                       <a:avLst/>
@@ -3246,15 +3193,7 @@
         <w:t>ю</w:t>
       </w:r>
       <w:r>
-        <w:t>(</w:t>
-      </w:r>
-      <w:proofErr w:type="spellStart"/>
-      <w:r>
-        <w:t>upload_files</w:t>
-      </w:r>
-      <w:proofErr w:type="spellEnd"/>
-      <w:r>
-        <w:t>)</w:t>
+        <w:t>(upload_files)</w:t>
       </w:r>
       <w:r>
         <w:rPr>
@@ -3263,15 +3202,7 @@
         <w:t>, порівнянню</w:t>
       </w:r>
       <w:r>
-        <w:t>(</w:t>
-      </w:r>
-      <w:proofErr w:type="spellStart"/>
-      <w:r>
-        <w:t>cmp_files</w:t>
-      </w:r>
-      <w:proofErr w:type="spellEnd"/>
-      <w:r>
-        <w:t>)</w:t>
+        <w:t>(cmp_files)</w:t>
       </w:r>
       <w:r>
         <w:rPr>
@@ -3429,11 +3360,9 @@
         </w:rPr>
         <w:t xml:space="preserve">пакету </w:t>
       </w:r>
-      <w:proofErr w:type="spellStart"/>
       <w:r>
         <w:t>nltk</w:t>
       </w:r>
-      <w:proofErr w:type="spellEnd"/>
       <w:r>
         <w:t>;</w:t>
       </w:r>
@@ -3482,7 +3411,6 @@
         </w:rPr>
         <w:t xml:space="preserve">з використанням </w:t>
       </w:r>
-      <w:proofErr w:type="spellStart"/>
       <w:r>
         <w:t>Glo</w:t>
       </w:r>
@@ -3490,11 +3418,7 @@
         <w:t>V</w:t>
       </w:r>
       <w:r>
-        <w:t>e</w:t>
-      </w:r>
-      <w:proofErr w:type="spellEnd"/>
-      <w:r>
-        <w:t xml:space="preserve"> </w:t>
+        <w:t xml:space="preserve">e </w:t>
       </w:r>
       <w:r>
         <w:rPr>
@@ -3520,11 +3444,9 @@
         </w:rPr>
         <w:t xml:space="preserve">пакету </w:t>
       </w:r>
-      <w:proofErr w:type="spellStart"/>
       <w:r>
         <w:t>gensim</w:t>
       </w:r>
-      <w:proofErr w:type="spellEnd"/>
       <w:r>
         <w:t>;</w:t>
       </w:r>
@@ -3541,7 +3463,6 @@
         <w:rPr>
           <w:lang w:val="uk-UA"/>
         </w:rPr>
-        <w:lastRenderedPageBreak/>
         <w:t>Порівняння</w:t>
       </w:r>
       <w:r>
@@ -3550,14 +3471,18 @@
         </w:rPr>
         <w:t xml:space="preserve"> </w:t>
       </w:r>
-      <w:proofErr w:type="spellStart"/>
       <w:r>
         <w:rPr>
           <w:lang w:val="ru-RU"/>
         </w:rPr>
-        <w:t>двох</w:t>
-      </w:r>
-      <w:proofErr w:type="spellEnd"/>
+        <w:t xml:space="preserve">двох </w:t>
+      </w:r>
+      <w:r>
+        <w:rPr>
+          <w:lang w:val="uk-UA"/>
+        </w:rPr>
+        <w:t>текстових документів алгоритмом</w:t>
+      </w:r>
       <w:r>
         <w:rPr>
           <w:lang w:val="ru-RU"/>
@@ -3568,22 +3493,8 @@
         <w:rPr>
           <w:lang w:val="uk-UA"/>
         </w:rPr>
-        <w:t>текстових документів алгоритмом</w:t>
-      </w:r>
-      <w:r>
-        <w:rPr>
-          <w:lang w:val="ru-RU"/>
-        </w:rPr>
-        <w:t xml:space="preserve"> </w:t>
-      </w:r>
-      <w:proofErr w:type="spellStart"/>
-      <w:r>
-        <w:rPr>
-          <w:lang w:val="uk-UA"/>
-        </w:rPr>
         <w:t>Маєрса</w:t>
       </w:r>
-      <w:proofErr w:type="spellEnd"/>
       <w:r>
         <w:t xml:space="preserve"> </w:t>
       </w:r>
@@ -3627,6 +3538,7 @@
         <w:rPr>
           <w:lang w:val="uk-UA"/>
         </w:rPr>
+        <w:lastRenderedPageBreak/>
         <w:t xml:space="preserve">Відображення подібності групи текстових документів на 2Д зображення у формі </w:t>
       </w:r>
       <w:r>
@@ -3651,15 +3563,7 @@
         <w:t xml:space="preserve"> </w:t>
       </w:r>
       <w:r>
-        <w:t xml:space="preserve">Python </w:t>
-      </w:r>
-      <w:proofErr w:type="spellStart"/>
-      <w:r>
-        <w:t>matplotlib.pyplot</w:t>
-      </w:r>
-      <w:proofErr w:type="spellEnd"/>
-      <w:r>
-        <w:t xml:space="preserve">, seaborn </w:t>
+        <w:t xml:space="preserve">Python matplotlib.pyplot, seaborn </w:t>
       </w:r>
       <w:r>
         <w:rPr>
@@ -3679,13 +3583,8 @@
           <w:numId w:val="15"/>
         </w:numPr>
       </w:pPr>
-      <w:proofErr w:type="spellStart"/>
-      <w:r>
-        <w:t>Minio</w:t>
-      </w:r>
-      <w:proofErr w:type="spellEnd"/>
-      <w:r>
-        <w:t xml:space="preserve"> wrapper</w:t>
+      <w:r>
+        <w:t>Minio wrapper</w:t>
       </w:r>
       <w:r>
         <w:t xml:space="preserve"> – </w:t>
@@ -3705,13 +3604,8 @@
         </w:rPr>
         <w:t xml:space="preserve"> до </w:t>
       </w:r>
-      <w:proofErr w:type="spellStart"/>
-      <w:r>
-        <w:t>minio</w:t>
-      </w:r>
-      <w:proofErr w:type="spellEnd"/>
-      <w:r>
-        <w:t xml:space="preserve"> server </w:t>
+      <w:r>
+        <w:t xml:space="preserve">minio server </w:t>
       </w:r>
       <w:r>
         <w:rPr>
@@ -3994,18 +3888,18 @@
         <w:rPr>
           <w:lang w:val="uk-UA"/>
         </w:rPr>
+        <w:t>Запит на порівняння двох файлів</w:t>
+      </w:r>
+      <w:r>
+        <w:t>:</w:t>
+      </w:r>
+    </w:p>
+    <w:p>
+      <w:r>
+        <w:rPr>
+          <w:noProof/>
+        </w:rPr>
         <w:lastRenderedPageBreak/>
-        <w:t>Запит на порівняння двох файлів</w:t>
-      </w:r>
-      <w:r>
-        <w:t>:</w:t>
-      </w:r>
-    </w:p>
-    <w:p>
-      <w:r>
-        <w:rPr>
-          <w:noProof/>
-        </w:rPr>
         <w:drawing>
           <wp:inline distT="0" distB="0" distL="0" distR="0" wp14:anchorId="1714CAC2" wp14:editId="4C13DB57">
             <wp:extent cx="6152515" cy="2729230"/>
@@ -4087,44 +3981,8 @@
         <w:rPr>
           <w:lang w:val="ru-RU"/>
         </w:rPr>
-        <w:t xml:space="preserve"> </w:t>
-      </w:r>
-      <w:proofErr w:type="spellStart"/>
-      <w:r>
-        <w:rPr>
-          <w:lang w:val="ru-RU"/>
-        </w:rPr>
-        <w:t>подібності</w:t>
-      </w:r>
-      <w:proofErr w:type="spellEnd"/>
-      <w:r>
-        <w:rPr>
-          <w:lang w:val="ru-RU"/>
-        </w:rPr>
-        <w:t xml:space="preserve"> </w:t>
-      </w:r>
-      <w:proofErr w:type="spellStart"/>
-      <w:r>
-        <w:rPr>
-          <w:lang w:val="ru-RU"/>
-        </w:rPr>
-        <w:t>групи</w:t>
-      </w:r>
-      <w:proofErr w:type="spellEnd"/>
-      <w:r>
-        <w:rPr>
-          <w:lang w:val="ru-RU"/>
-        </w:rPr>
-        <w:t xml:space="preserve"> </w:t>
-      </w:r>
-      <w:proofErr w:type="spellStart"/>
-      <w:r>
-        <w:rPr>
-          <w:lang w:val="ru-RU"/>
-        </w:rPr>
-        <w:t>файлів</w:t>
-      </w:r>
-      <w:proofErr w:type="spellEnd"/>
+        <w:t xml:space="preserve"> подібності групи файлів</w:t>
+      </w:r>
       <w:r>
         <w:t>:</w:t>
       </w:r>
@@ -4202,7 +4060,6 @@
         <w:rPr>
           <w:lang w:val="uk-UA"/>
         </w:rPr>
-        <w:lastRenderedPageBreak/>
         <w:t>Запит на завантаження групи файлів на обробку</w:t>
       </w:r>
       <w:r>
@@ -4446,33 +4303,8 @@
                 <w:sz w:val="22"/>
                 <w:szCs w:val="22"/>
               </w:rPr>
-              <w:t xml:space="preserve"> у </w:t>
-            </w:r>
-            <w:proofErr w:type="spellStart"/>
-            <w:r>
-              <w:rPr>
-                <w:sz w:val="22"/>
-                <w:szCs w:val="22"/>
-              </w:rPr>
-              <w:t>випадку</w:t>
-            </w:r>
-            <w:proofErr w:type="spellEnd"/>
-            <w:r>
-              <w:rPr>
-                <w:sz w:val="22"/>
-                <w:szCs w:val="22"/>
-              </w:rPr>
-              <w:t xml:space="preserve"> </w:t>
-            </w:r>
-            <w:proofErr w:type="spellStart"/>
-            <w:r>
-              <w:rPr>
-                <w:sz w:val="22"/>
-                <w:szCs w:val="22"/>
-              </w:rPr>
-              <w:t>успіху</w:t>
-            </w:r>
-            <w:proofErr w:type="spellEnd"/>
+              <w:t xml:space="preserve"> у випадку успіху</w:t>
+            </w:r>
           </w:p>
         </w:tc>
       </w:tr>
@@ -4630,33 +4462,8 @@
                 <w:sz w:val="22"/>
                 <w:szCs w:val="22"/>
               </w:rPr>
-              <w:t>/</w:t>
-            </w:r>
-            <w:proofErr w:type="spellStart"/>
-            <w:r>
-              <w:rPr>
-                <w:sz w:val="22"/>
-                <w:szCs w:val="22"/>
-              </w:rPr>
-              <w:t>api</w:t>
-            </w:r>
-            <w:proofErr w:type="spellEnd"/>
-            <w:r>
-              <w:rPr>
-                <w:sz w:val="22"/>
-                <w:szCs w:val="22"/>
-              </w:rPr>
-              <w:t>/</w:t>
-            </w:r>
-            <w:proofErr w:type="spellStart"/>
-            <w:r>
-              <w:rPr>
-                <w:sz w:val="22"/>
-                <w:szCs w:val="22"/>
-              </w:rPr>
-              <w:t>upload_files</w:t>
-            </w:r>
-            <w:proofErr w:type="spellEnd"/>
+              <w:t>/api/upload_files</w:t>
+            </w:r>
           </w:p>
         </w:tc>
         <w:tc>
@@ -4676,23 +4483,7 @@
                 <w:sz w:val="22"/>
                 <w:szCs w:val="22"/>
               </w:rPr>
-              <w:t xml:space="preserve">Body: </w:t>
-            </w:r>
-            <w:proofErr w:type="spellStart"/>
-            <w:r>
-              <w:rPr>
-                <w:sz w:val="22"/>
-                <w:szCs w:val="22"/>
-              </w:rPr>
-              <w:t>Multipart.file</w:t>
-            </w:r>
-            <w:proofErr w:type="spellEnd"/>
-            <w:r>
-              <w:rPr>
-                <w:sz w:val="22"/>
-                <w:szCs w:val="22"/>
-              </w:rPr>
-              <w:t>, text/plain</w:t>
+              <w:t>Body: Multipart.file, text/plain</w:t>
             </w:r>
           </w:p>
           <w:p>
@@ -4718,21 +4509,12 @@
                 <w:lang w:val="uk-UA"/>
               </w:rPr>
             </w:pPr>
-            <w:proofErr w:type="spellStart"/>
-            <w:r>
-              <w:rPr>
-                <w:sz w:val="22"/>
-                <w:szCs w:val="22"/>
-              </w:rPr>
-              <w:t>Унікальний</w:t>
-            </w:r>
-            <w:proofErr w:type="spellEnd"/>
-            <w:r>
-              <w:rPr>
-                <w:sz w:val="22"/>
-                <w:szCs w:val="22"/>
-              </w:rPr>
-              <w:t xml:space="preserve"> </w:t>
+            <w:r>
+              <w:rPr>
+                <w:sz w:val="22"/>
+                <w:szCs w:val="22"/>
+              </w:rPr>
+              <w:t xml:space="preserve">Унікальний </w:t>
             </w:r>
             <w:r>
               <w:rPr>
@@ -4741,69 +4523,12 @@
               </w:rPr>
               <w:t xml:space="preserve">id </w:t>
             </w:r>
-            <w:proofErr w:type="spellStart"/>
-            <w:r>
-              <w:rPr>
-                <w:sz w:val="22"/>
-                <w:szCs w:val="22"/>
-              </w:rPr>
-              <w:t>користувача</w:t>
-            </w:r>
-            <w:proofErr w:type="spellEnd"/>
-            <w:r>
-              <w:rPr>
-                <w:sz w:val="22"/>
-                <w:szCs w:val="22"/>
-              </w:rPr>
-              <w:t xml:space="preserve"> </w:t>
-            </w:r>
-            <w:proofErr w:type="spellStart"/>
-            <w:r>
-              <w:rPr>
-                <w:sz w:val="22"/>
-                <w:szCs w:val="22"/>
-              </w:rPr>
-              <w:t>для</w:t>
-            </w:r>
-            <w:proofErr w:type="spellEnd"/>
-            <w:r>
-              <w:rPr>
-                <w:sz w:val="22"/>
-                <w:szCs w:val="22"/>
-              </w:rPr>
-              <w:t xml:space="preserve"> </w:t>
-            </w:r>
-            <w:proofErr w:type="spellStart"/>
-            <w:r>
-              <w:rPr>
-                <w:sz w:val="22"/>
-                <w:szCs w:val="22"/>
-              </w:rPr>
-              <w:t>виконання</w:t>
-            </w:r>
-            <w:proofErr w:type="spellEnd"/>
-            <w:r>
-              <w:rPr>
-                <w:sz w:val="22"/>
-                <w:szCs w:val="22"/>
-              </w:rPr>
-              <w:t xml:space="preserve"> </w:t>
-            </w:r>
-            <w:proofErr w:type="spellStart"/>
-            <w:r>
-              <w:rPr>
-                <w:sz w:val="22"/>
-                <w:szCs w:val="22"/>
-              </w:rPr>
-              <w:t>операцій</w:t>
-            </w:r>
-            <w:proofErr w:type="spellEnd"/>
-            <w:r>
-              <w:rPr>
-                <w:sz w:val="22"/>
-                <w:szCs w:val="22"/>
-              </w:rPr>
-              <w:t xml:space="preserve"> 2-4</w:t>
+            <w:r>
+              <w:rPr>
+                <w:sz w:val="22"/>
+                <w:szCs w:val="22"/>
+              </w:rPr>
+              <w:t>користувача для виконання операцій 2-4</w:t>
             </w:r>
             <w:r>
               <w:rPr>
@@ -4977,23 +4702,7 @@
                 <w:sz w:val="22"/>
                 <w:szCs w:val="22"/>
               </w:rPr>
-              <w:t>/</w:t>
-            </w:r>
-            <w:proofErr w:type="spellStart"/>
-            <w:r>
-              <w:rPr>
-                <w:sz w:val="22"/>
-                <w:szCs w:val="22"/>
-              </w:rPr>
-              <w:t>api</w:t>
-            </w:r>
-            <w:proofErr w:type="spellEnd"/>
-            <w:r>
-              <w:rPr>
-                <w:sz w:val="22"/>
-                <w:szCs w:val="22"/>
-              </w:rPr>
-              <w:t>/view/{id}</w:t>
+              <w:t>/api/view/{id}</w:t>
             </w:r>
           </w:p>
         </w:tc>
@@ -5023,95 +4732,13 @@
                 <w:lang w:val="uk-UA"/>
               </w:rPr>
             </w:pPr>
-            <w:proofErr w:type="spellStart"/>
-            <w:r>
-              <w:rPr>
-                <w:sz w:val="22"/>
-                <w:szCs w:val="22"/>
-              </w:rPr>
-              <w:t>Матриця</w:t>
-            </w:r>
-            <w:proofErr w:type="spellEnd"/>
-            <w:r>
-              <w:rPr>
-                <w:sz w:val="22"/>
-                <w:szCs w:val="22"/>
-              </w:rPr>
-              <w:t xml:space="preserve"> </w:t>
-            </w:r>
-            <w:proofErr w:type="spellStart"/>
-            <w:r>
-              <w:rPr>
-                <w:sz w:val="22"/>
-                <w:szCs w:val="22"/>
-              </w:rPr>
-              <w:t>подібності</w:t>
-            </w:r>
-            <w:proofErr w:type="spellEnd"/>
-            <w:r>
-              <w:rPr>
-                <w:sz w:val="22"/>
-                <w:szCs w:val="22"/>
-              </w:rPr>
-              <w:t xml:space="preserve">, </w:t>
-            </w:r>
-            <w:proofErr w:type="spellStart"/>
-            <w:r>
-              <w:rPr>
-                <w:sz w:val="22"/>
-                <w:szCs w:val="22"/>
-              </w:rPr>
-              <w:t>імена</w:t>
-            </w:r>
-            <w:proofErr w:type="spellEnd"/>
-            <w:r>
-              <w:rPr>
-                <w:sz w:val="22"/>
-                <w:szCs w:val="22"/>
-              </w:rPr>
-              <w:t xml:space="preserve"> </w:t>
-            </w:r>
-            <w:proofErr w:type="spellStart"/>
-            <w:r>
-              <w:rPr>
-                <w:sz w:val="22"/>
-                <w:szCs w:val="22"/>
-              </w:rPr>
-              <w:t>файлів</w:t>
-            </w:r>
-            <w:proofErr w:type="spellEnd"/>
-            <w:r>
-              <w:rPr>
-                <w:sz w:val="22"/>
-                <w:szCs w:val="22"/>
-              </w:rPr>
-              <w:t xml:space="preserve">, </w:t>
-            </w:r>
-            <w:proofErr w:type="spellStart"/>
-            <w:r>
-              <w:rPr>
-                <w:sz w:val="22"/>
-                <w:szCs w:val="22"/>
-              </w:rPr>
-              <w:t>завантажених</w:t>
-            </w:r>
-            <w:proofErr w:type="spellEnd"/>
-            <w:r>
-              <w:rPr>
-                <w:sz w:val="22"/>
-                <w:szCs w:val="22"/>
-              </w:rPr>
-              <w:t xml:space="preserve"> </w:t>
-            </w:r>
-            <w:proofErr w:type="spellStart"/>
-            <w:r>
-              <w:rPr>
-                <w:sz w:val="22"/>
-                <w:szCs w:val="22"/>
-              </w:rPr>
-              <w:t>користувачем</w:t>
-            </w:r>
-            <w:proofErr w:type="spellEnd"/>
+            <w:r>
+              <w:rPr>
+                <w:sz w:val="22"/>
+                <w:szCs w:val="22"/>
+              </w:rPr>
+              <w:t>Матриця подібності, імена файлів, завантажених користувачем</w:t>
+            </w:r>
             <w:r>
               <w:rPr>
                 <w:sz w:val="22"/>
@@ -5190,23 +4817,7 @@
                 <w:sz w:val="22"/>
                 <w:szCs w:val="22"/>
               </w:rPr>
-              <w:t>/</w:t>
-            </w:r>
-            <w:proofErr w:type="spellStart"/>
-            <w:r>
-              <w:rPr>
-                <w:sz w:val="22"/>
-                <w:szCs w:val="22"/>
-              </w:rPr>
-              <w:t>api</w:t>
-            </w:r>
-            <w:proofErr w:type="spellEnd"/>
-            <w:r>
-              <w:rPr>
-                <w:sz w:val="22"/>
-                <w:szCs w:val="22"/>
-              </w:rPr>
-              <w:t>/link?</w:t>
+              <w:t>/api/link?</w:t>
             </w:r>
           </w:p>
         </w:tc>
@@ -5243,63 +4854,13 @@
                 <w:szCs w:val="22"/>
               </w:rPr>
             </w:pPr>
-            <w:proofErr w:type="spellStart"/>
-            <w:r>
-              <w:rPr>
-                <w:sz w:val="22"/>
-                <w:szCs w:val="22"/>
-              </w:rPr>
-              <w:t>Посилання</w:t>
-            </w:r>
-            <w:proofErr w:type="spellEnd"/>
-            <w:r>
-              <w:rPr>
-                <w:sz w:val="22"/>
-                <w:szCs w:val="22"/>
-              </w:rPr>
-              <w:t xml:space="preserve"> </w:t>
-            </w:r>
-            <w:proofErr w:type="spellStart"/>
-            <w:r>
-              <w:rPr>
-                <w:sz w:val="22"/>
-                <w:szCs w:val="22"/>
-              </w:rPr>
-              <w:t>на</w:t>
-            </w:r>
-            <w:proofErr w:type="spellEnd"/>
-            <w:r>
-              <w:rPr>
-                <w:sz w:val="22"/>
-                <w:szCs w:val="22"/>
-              </w:rPr>
-              <w:t xml:space="preserve"> </w:t>
-            </w:r>
-            <w:proofErr w:type="spellStart"/>
-            <w:r>
-              <w:rPr>
-                <w:sz w:val="22"/>
-                <w:szCs w:val="22"/>
-              </w:rPr>
-              <w:t>завантаження</w:t>
-            </w:r>
-            <w:proofErr w:type="spellEnd"/>
-            <w:r>
-              <w:rPr>
-                <w:sz w:val="22"/>
-                <w:szCs w:val="22"/>
-              </w:rPr>
-              <w:t xml:space="preserve"> </w:t>
-            </w:r>
-            <w:proofErr w:type="spellStart"/>
-            <w:r>
-              <w:rPr>
-                <w:sz w:val="22"/>
-                <w:szCs w:val="22"/>
-              </w:rPr>
-              <w:t>файлу</w:t>
-            </w:r>
-            <w:proofErr w:type="spellEnd"/>
+            <w:r>
+              <w:rPr>
+                <w:sz w:val="22"/>
+                <w:szCs w:val="22"/>
+              </w:rPr>
+              <w:t>Посилання на завантаження файлу</w:t>
+            </w:r>
             <w:r>
               <w:rPr>
                 <w:sz w:val="22"/>
@@ -5479,39 +5040,7 @@
                 <w:sz w:val="22"/>
                 <w:szCs w:val="22"/>
               </w:rPr>
-              <w:t>/</w:t>
-            </w:r>
-            <w:proofErr w:type="spellStart"/>
-            <w:r>
-              <w:rPr>
-                <w:sz w:val="22"/>
-                <w:szCs w:val="22"/>
-              </w:rPr>
-              <w:t>api</w:t>
-            </w:r>
-            <w:proofErr w:type="spellEnd"/>
-            <w:r>
-              <w:rPr>
-                <w:sz w:val="22"/>
-                <w:szCs w:val="22"/>
-              </w:rPr>
-              <w:t>/</w:t>
-            </w:r>
-            <w:proofErr w:type="spellStart"/>
-            <w:r>
-              <w:rPr>
-                <w:sz w:val="22"/>
-                <w:szCs w:val="22"/>
-              </w:rPr>
-              <w:t>cmp_files</w:t>
-            </w:r>
-            <w:proofErr w:type="spellEnd"/>
-            <w:r>
-              <w:rPr>
-                <w:sz w:val="22"/>
-                <w:szCs w:val="22"/>
-              </w:rPr>
-              <w:t>?</w:t>
+              <w:t>/api/cmp_files?</w:t>
             </w:r>
           </w:p>
         </w:tc>
@@ -5560,39 +5089,7 @@
                 <w:sz w:val="22"/>
                 <w:szCs w:val="22"/>
               </w:rPr>
-              <w:t>[&amp;</w:t>
-            </w:r>
-            <w:proofErr w:type="spellStart"/>
-            <w:r>
-              <w:rPr>
-                <w:sz w:val="22"/>
-                <w:szCs w:val="22"/>
-              </w:rPr>
-              <w:t>editcost</w:t>
-            </w:r>
-            <w:proofErr w:type="spellEnd"/>
-            <w:r>
-              <w:rPr>
-                <w:sz w:val="22"/>
-                <w:szCs w:val="22"/>
-              </w:rPr>
-              <w:t>=</w:t>
-            </w:r>
-            <w:proofErr w:type="spellStart"/>
-            <w:r>
-              <w:rPr>
-                <w:sz w:val="22"/>
-                <w:szCs w:val="22"/>
-              </w:rPr>
-              <w:t>int&amp;timeout</w:t>
-            </w:r>
-            <w:proofErr w:type="spellEnd"/>
-            <w:r>
-              <w:rPr>
-                <w:sz w:val="22"/>
-                <w:szCs w:val="22"/>
-              </w:rPr>
-              <w:t>=int</w:t>
+              <w:t>[&amp;editcost=int&amp;timeout=int</w:t>
             </w:r>
           </w:p>
           <w:p>
@@ -5608,23 +5105,7 @@
                 <w:sz w:val="22"/>
                 <w:szCs w:val="22"/>
               </w:rPr>
-              <w:t>&amp;option=</w:t>
-            </w:r>
-            <w:proofErr w:type="spellStart"/>
-            <w:r>
-              <w:rPr>
-                <w:sz w:val="22"/>
-                <w:szCs w:val="22"/>
-              </w:rPr>
-              <w:t>str&amp;html</w:t>
-            </w:r>
-            <w:proofErr w:type="spellEnd"/>
-            <w:r>
-              <w:rPr>
-                <w:sz w:val="22"/>
-                <w:szCs w:val="22"/>
-              </w:rPr>
-              <w:t>=bool]</w:t>
+              <w:t>&amp;option=str&amp;html=bool]</w:t>
             </w:r>
           </w:p>
         </w:tc>
@@ -5726,21 +5207,12 @@
               </w:rPr>
               <w:t xml:space="preserve">ступінь групування </w:t>
             </w:r>
-            <w:proofErr w:type="spellStart"/>
-            <w:r>
-              <w:rPr>
-                <w:sz w:val="22"/>
-                <w:szCs w:val="22"/>
-              </w:rPr>
-              <w:t>editcost</w:t>
-            </w:r>
-            <w:proofErr w:type="spellEnd"/>
-            <w:r>
-              <w:rPr>
-                <w:sz w:val="22"/>
-                <w:szCs w:val="22"/>
-              </w:rPr>
-              <w:t xml:space="preserve">, html </w:t>
+            <w:r>
+              <w:rPr>
+                <w:sz w:val="22"/>
+                <w:szCs w:val="22"/>
+              </w:rPr>
+              <w:t xml:space="preserve">editcost, html </w:t>
             </w:r>
             <w:r>
               <w:rPr>
@@ -5765,21 +5237,12 @@
               </w:rPr>
               <w:t xml:space="preserve">дані – відповідно флаг </w:t>
             </w:r>
-            <w:proofErr w:type="spellStart"/>
-            <w:r>
-              <w:rPr>
-                <w:sz w:val="22"/>
-                <w:szCs w:val="22"/>
-              </w:rPr>
-              <w:t>hml</w:t>
-            </w:r>
-            <w:proofErr w:type="spellEnd"/>
-            <w:r>
-              <w:rPr>
-                <w:sz w:val="22"/>
-                <w:szCs w:val="22"/>
-              </w:rPr>
-              <w:t>.</w:t>
+            <w:r>
+              <w:rPr>
+                <w:sz w:val="22"/>
+                <w:szCs w:val="22"/>
+              </w:rPr>
+              <w:t>hml.</w:t>
             </w:r>
             <w:r>
               <w:rPr>

</xml_diff>